<commit_message>
found written out notes on theta and HFA
</commit_message>
<xml_diff>
--- a/chapter3.docx
+++ b/chapter3.docx
@@ -280,7 +280,7 @@
           <w:szCs w:val="24"/>
           <w:lang w:val="en-DE"/>
         </w:rPr>
-        <w:t xml:space="preserve"> away with current methods</w:t>
+        <w:t xml:space="preserve"> away with current methods (doi.org/10.1529/biophysj.107.111179; doi.org/10.1038/nn1233).</w:t>
       </w:r>
       <w:r>
         <w:rPr>
@@ -294,8 +294,300 @@
           <w:szCs w:val="24"/>
           <w:lang w:val="en-DE"/>
         </w:rPr>
-        <w:t>(doi.org/10.1529/biophysj.107.111179; doi.org/10.1038/nn1233).</w:t>
-      </w:r>
+        <w:t xml:space="preserve">We will probe the role of two prominent frequencies in the hippocampus: the theta frequency (2-9 Hz) and activity in the high frequency band (70-150 Hz). </w:t>
+      </w:r>
+    </w:p>
+    <w:p>
+      <w:pPr>
+        <w:rPr>
+          <w:szCs w:val="24"/>
+          <w:lang w:val="en-DE"/>
+        </w:rPr>
+      </w:pPr>
+    </w:p>
+    <w:p>
+      <w:pPr>
+        <w:rPr>
+          <w:szCs w:val="24"/>
+          <w:lang w:val="en-DE"/>
+        </w:rPr>
+      </w:pPr>
+      <w:r>
+        <w:rPr>
+          <w:szCs w:val="24"/>
+          <w:lang w:val="en-DE"/>
+        </w:rPr>
+        <w:t xml:space="preserve">High frequency band power increases in the range of 40 Hz to 200 Hz have been used as a proxy of local spiking synchrony and as such provides an important link between higher level EEG and </w:t>
+      </w:r>
+      <w:proofErr w:type="gramStart"/>
+      <w:r>
+        <w:rPr>
+          <w:szCs w:val="24"/>
+          <w:lang w:val="en-DE"/>
+        </w:rPr>
+        <w:t>lower level</w:t>
+      </w:r>
+      <w:proofErr w:type="gramEnd"/>
+      <w:r>
+        <w:rPr>
+          <w:szCs w:val="24"/>
+          <w:lang w:val="en-DE"/>
+        </w:rPr>
+        <w:t xml:space="preserve"> spiking activity (doi.org/10.1038/nrn3241). Most of the literature examining the relation of spiking activity and LFP is based on studies in monkeys in early sensory cortical areas that have a topographic structure (10.1523/JNEUROSCI.2848-08.2008 (likely due to synchronisation), 10.1371/journal.pbio.1000610, 10.1016/j.neuron.2009.08.016, 10.1126/sciadv.abb0977, doi.org/10.1038/nrn3241), but some evidence has been reported in humans (doi.org/10.1371/journal.pcbi.1000609, doi.org/10.1523/JNEUROSCI.2041-09.2009, doi.org/10.1093/brain/awu149 (during memory encoding and retrieval in the hippocampus and visual pathway), doi.org/10.1016/j.cub.2007.06.066). Although neighbouring neurons in the hippocampus are not structured topographically and often represent very different concepts (</w:t>
+      </w:r>
+      <w:proofErr w:type="spellStart"/>
+      <w:r>
+        <w:rPr>
+          <w:szCs w:val="24"/>
+          <w:lang w:val="en-DE"/>
+        </w:rPr>
+        <w:t>rodrigo</w:t>
+      </w:r>
+      <w:proofErr w:type="spellEnd"/>
+      <w:r>
+        <w:rPr>
+          <w:szCs w:val="24"/>
+          <w:lang w:val="en-DE"/>
+        </w:rPr>
+        <w:t xml:space="preserve"> xx) there is some evidence that the HFA-spiking relationship remains intact (doi.org/10.1093/brain/awu149, doi.org/10.1523/JNEUROSCI.2041-09.2009).</w:t>
+      </w:r>
+    </w:p>
+    <w:p>
+      <w:pPr>
+        <w:rPr>
+          <w:szCs w:val="24"/>
+          <w:lang w:val="en-DE"/>
+        </w:rPr>
+      </w:pPr>
+    </w:p>
+    <w:p>
+      <w:pPr>
+        <w:rPr>
+          <w:szCs w:val="24"/>
+          <w:lang w:val="en-DE"/>
+        </w:rPr>
+      </w:pPr>
+      <w:r>
+        <w:rPr>
+          <w:szCs w:val="24"/>
+          <w:lang w:val="en-DE"/>
+        </w:rPr>
+        <w:t xml:space="preserve">It is unclear if enough neurons are part of one assembly of ESN (see chapter 2 &amp; 3) to increase power in the HFB, if these neurons are close enough in space and fire in synchrony. As a starting point, </w:t>
+      </w:r>
+      <w:proofErr w:type="spellStart"/>
+      <w:r>
+        <w:rPr>
+          <w:szCs w:val="24"/>
+          <w:lang w:val="en-DE"/>
+        </w:rPr>
+        <w:t>Ruetishauser</w:t>
+      </w:r>
+      <w:proofErr w:type="spellEnd"/>
+      <w:r>
+        <w:rPr>
+          <w:szCs w:val="24"/>
+          <w:lang w:val="en-DE"/>
+        </w:rPr>
+        <w:t xml:space="preserve"> and </w:t>
+      </w:r>
+      <w:proofErr w:type="spellStart"/>
+      <w:r>
+        <w:rPr>
+          <w:szCs w:val="24"/>
+          <w:lang w:val="en-DE"/>
+        </w:rPr>
+        <w:t>collegues</w:t>
+      </w:r>
+      <w:proofErr w:type="spellEnd"/>
+      <w:r>
+        <w:rPr>
+          <w:szCs w:val="24"/>
+          <w:lang w:val="en-DE"/>
+        </w:rPr>
+        <w:t xml:space="preserve"> reported that roughly 20% of all neurons in the hippocampus and amygdala responded to novel stimuli, which should be enough to elicit HFA. However, the authors do not report whether these neurons respond to </w:t>
+      </w:r>
+      <w:r>
+        <w:rPr>
+          <w:szCs w:val="24"/>
+          <w:lang w:val="en-DE"/>
+        </w:rPr>
+        <w:lastRenderedPageBreak/>
+        <w:t>specific new episodes or new episodes in general and how many of them reinstate their firing rate during retrieval. Concept Neurons on the other hand have been suggested to consist of an assembly of roughly xx single neurons (Rodrigo), which is likely not enough to impact HFB power.</w:t>
+      </w:r>
+    </w:p>
+    <w:p>
+      <w:pPr>
+        <w:rPr>
+          <w:szCs w:val="24"/>
+          <w:lang w:val="en-DE"/>
+        </w:rPr>
+      </w:pPr>
+    </w:p>
+    <w:p>
+      <w:pPr>
+        <w:rPr>
+          <w:szCs w:val="24"/>
+          <w:lang w:val="en-DE"/>
+        </w:rPr>
+      </w:pPr>
+      <w:r>
+        <w:rPr>
+          <w:szCs w:val="24"/>
+          <w:lang w:val="en-DE"/>
+        </w:rPr>
+        <w:t>We postulated a reinstatement of oscillatory power in the high frequency band from encoding of specific trials to their reinstatement during an episodic memory task. As Concept Neurons are thought to be part of smaller assemblies of about 160 neurons (xx) we expected not to find changes in high frequency power induced by specific concepts.</w:t>
+      </w:r>
+    </w:p>
+    <w:p>
+      <w:pPr>
+        <w:rPr>
+          <w:szCs w:val="24"/>
+          <w:lang w:val="en-DE"/>
+        </w:rPr>
+      </w:pPr>
+    </w:p>
+    <w:p>
+      <w:pPr>
+        <w:rPr>
+          <w:szCs w:val="24"/>
+          <w:lang w:val="en-DE"/>
+        </w:rPr>
+      </w:pPr>
+    </w:p>
+    <w:p>
+      <w:pPr>
+        <w:rPr>
+          <w:szCs w:val="24"/>
+          <w:lang w:val="en-DE"/>
+        </w:rPr>
+      </w:pPr>
+      <w:r>
+        <w:rPr>
+          <w:szCs w:val="24"/>
+          <w:lang w:val="en-DE"/>
+        </w:rPr>
+        <w:t>Research in the role of theta oscillations on learning on memory go back to the late 70s (</w:t>
+      </w:r>
+      <w:proofErr w:type="spellStart"/>
+      <w:r>
+        <w:rPr>
+          <w:szCs w:val="24"/>
+          <w:lang w:val="en-DE"/>
+        </w:rPr>
+        <w:t>Winson</w:t>
+      </w:r>
+      <w:proofErr w:type="spellEnd"/>
+      <w:r>
+        <w:rPr>
+          <w:szCs w:val="24"/>
+          <w:lang w:val="en-DE"/>
+        </w:rPr>
+        <w:t xml:space="preserve">, 1978, Berry and Thompson, 1978). </w:t>
+      </w:r>
+      <w:proofErr w:type="spellStart"/>
+      <w:r>
+        <w:rPr>
+          <w:szCs w:val="24"/>
+          <w:lang w:val="en-DE"/>
+        </w:rPr>
+        <w:t>Winson</w:t>
+      </w:r>
+      <w:proofErr w:type="spellEnd"/>
+      <w:r>
+        <w:rPr>
+          <w:szCs w:val="24"/>
+          <w:lang w:val="en-DE"/>
+        </w:rPr>
+        <w:t xml:space="preserve"> (1978 xx) showed that lesioning the medium </w:t>
+      </w:r>
+      <w:proofErr w:type="spellStart"/>
+      <w:r>
+        <w:rPr>
+          <w:szCs w:val="24"/>
+          <w:lang w:val="en-DE"/>
+        </w:rPr>
+        <w:t>spetum</w:t>
+      </w:r>
+      <w:proofErr w:type="spellEnd"/>
+      <w:r>
+        <w:rPr>
+          <w:szCs w:val="24"/>
+          <w:lang w:val="en-DE"/>
+        </w:rPr>
+        <w:t xml:space="preserve"> caused impaired spatial memory along with a reduced hippocampal theta </w:t>
+      </w:r>
+      <w:proofErr w:type="spellStart"/>
+      <w:r>
+        <w:rPr>
+          <w:szCs w:val="24"/>
+          <w:lang w:val="en-DE"/>
+        </w:rPr>
+        <w:t>rythm</w:t>
+      </w:r>
+      <w:proofErr w:type="spellEnd"/>
+      <w:r>
+        <w:rPr>
+          <w:szCs w:val="24"/>
+          <w:lang w:val="en-DE"/>
+        </w:rPr>
+        <w:t>. In line with this, a higher theta power in rabbits was associated with augmented learning (Berry and Thompson, 1978)</w:t>
+      </w:r>
+    </w:p>
+    <w:p>
+      <w:pPr>
+        <w:rPr>
+          <w:szCs w:val="24"/>
+          <w:lang w:val="en-DE"/>
+        </w:rPr>
+      </w:pPr>
+      <w:r>
+        <w:rPr>
+          <w:szCs w:val="24"/>
+          <w:lang w:val="en-DE"/>
+        </w:rPr>
+        <w:t xml:space="preserve">More recent findings in humans demonstrated that later recalled items are associated with a higher theta power in comparison to later forgotten items (Lega, Jacobs, </w:t>
+      </w:r>
+      <w:proofErr w:type="spellStart"/>
+      <w:r>
+        <w:rPr>
+          <w:szCs w:val="24"/>
+          <w:lang w:val="en-DE"/>
+        </w:rPr>
+        <w:t>Kahana</w:t>
+      </w:r>
+      <w:proofErr w:type="spellEnd"/>
+      <w:r>
+        <w:rPr>
+          <w:szCs w:val="24"/>
+          <w:lang w:val="en-DE"/>
+        </w:rPr>
+        <w:t xml:space="preserve">, Hippocampus, 2012; </w:t>
+      </w:r>
+      <w:proofErr w:type="spellStart"/>
+      <w:r>
+        <w:rPr>
+          <w:szCs w:val="24"/>
+          <w:lang w:val="en-DE"/>
+        </w:rPr>
+        <w:t>Staudigl</w:t>
+      </w:r>
+      <w:proofErr w:type="spellEnd"/>
+      <w:r>
+        <w:rPr>
+          <w:szCs w:val="24"/>
+          <w:lang w:val="en-DE"/>
+        </w:rPr>
+        <w:t xml:space="preserve"> &amp; </w:t>
+      </w:r>
+      <w:proofErr w:type="spellStart"/>
+      <w:r>
+        <w:rPr>
+          <w:szCs w:val="24"/>
+          <w:lang w:val="en-DE"/>
+        </w:rPr>
+        <w:t>Hanslmayr</w:t>
+      </w:r>
+      <w:proofErr w:type="spellEnd"/>
       <w:r>
         <w:rPr>
           <w:szCs w:val="24"/>
@@ -303,36 +595,844 @@
         </w:rPr>
         <w:t xml:space="preserve"> </w:t>
       </w:r>
-      <w:r>
-        <w:rPr>
-          <w:szCs w:val="24"/>
-          <w:lang w:val="en-DE"/>
-        </w:rPr>
-        <w:t xml:space="preserve">We will probe the role of two prominent frequencies in the hippocampus: the theta frequency (2-9 Hz) and activity in the high frequency band (70-150 Hz). </w:t>
-      </w:r>
-    </w:p>
-    <w:p>
-      <w:pPr>
-        <w:rPr>
-          <w:szCs w:val="24"/>
-          <w:lang w:val="en-DE"/>
-        </w:rPr>
-      </w:pPr>
-    </w:p>
-    <w:p>
-      <w:pPr>
-        <w:rPr>
-          <w:szCs w:val="24"/>
-          <w:lang w:val="en-DE"/>
-        </w:rPr>
-      </w:pPr>
+      <w:proofErr w:type="spellStart"/>
+      <w:r>
+        <w:rPr>
+          <w:szCs w:val="24"/>
+          <w:lang w:val="en-DE"/>
+        </w:rPr>
+        <w:t>curr</w:t>
+      </w:r>
+      <w:proofErr w:type="spellEnd"/>
+      <w:r>
+        <w:rPr>
+          <w:szCs w:val="24"/>
+          <w:lang w:val="en-DE"/>
+        </w:rPr>
+        <w:t xml:space="preserve"> </w:t>
+      </w:r>
+      <w:proofErr w:type="spellStart"/>
+      <w:r>
+        <w:rPr>
+          <w:szCs w:val="24"/>
+          <w:lang w:val="en-DE"/>
+        </w:rPr>
+        <w:t>biol</w:t>
+      </w:r>
+      <w:proofErr w:type="spellEnd"/>
+      <w:r>
+        <w:rPr>
+          <w:szCs w:val="24"/>
+          <w:lang w:val="en-DE"/>
+        </w:rPr>
+        <w:t xml:space="preserve"> 2013; </w:t>
+      </w:r>
+      <w:proofErr w:type="spellStart"/>
+      <w:r>
+        <w:rPr>
+          <w:szCs w:val="24"/>
+          <w:lang w:val="en-DE"/>
+        </w:rPr>
+        <w:t>Kahana</w:t>
+      </w:r>
+      <w:proofErr w:type="spellEnd"/>
+      <w:r>
+        <w:rPr>
+          <w:szCs w:val="24"/>
+          <w:lang w:val="en-DE"/>
+        </w:rPr>
+        <w:t xml:space="preserve"> et al., nature 1999 &lt;- all from </w:t>
+      </w:r>
+      <w:proofErr w:type="spellStart"/>
+      <w:r>
+        <w:rPr>
+          <w:szCs w:val="24"/>
+          <w:lang w:val="en-DE"/>
+        </w:rPr>
+        <w:t>terwal</w:t>
+      </w:r>
+      <w:proofErr w:type="spellEnd"/>
+      <w:r>
+        <w:rPr>
+          <w:szCs w:val="24"/>
+          <w:lang w:val="en-DE"/>
+        </w:rPr>
+        <w:t xml:space="preserve">). </w:t>
+      </w:r>
+    </w:p>
+    <w:p>
+      <w:pPr>
+        <w:rPr>
+          <w:szCs w:val="24"/>
+          <w:lang w:val="en-DE"/>
+        </w:rPr>
+      </w:pPr>
+    </w:p>
+    <w:p>
+      <w:pPr>
+        <w:rPr>
+          <w:szCs w:val="24"/>
+          <w:lang w:val="en-DE"/>
+        </w:rPr>
+      </w:pPr>
+      <w:r>
+        <w:rPr>
+          <w:szCs w:val="24"/>
+          <w:lang w:val="en-DE"/>
+        </w:rPr>
+        <w:t xml:space="preserve">Another piece of evidence for the importance of theta in the memory process comes from </w:t>
+      </w:r>
+      <w:proofErr w:type="spellStart"/>
+      <w:r>
+        <w:rPr>
+          <w:szCs w:val="24"/>
+          <w:lang w:val="en-DE"/>
+        </w:rPr>
+        <w:t>ter</w:t>
+      </w:r>
+      <w:proofErr w:type="spellEnd"/>
+      <w:r>
+        <w:rPr>
+          <w:szCs w:val="24"/>
+          <w:lang w:val="en-DE"/>
+        </w:rPr>
+        <w:t xml:space="preserve"> Wal and </w:t>
+      </w:r>
+      <w:proofErr w:type="spellStart"/>
+      <w:r>
+        <w:rPr>
+          <w:szCs w:val="24"/>
+          <w:lang w:val="en-DE"/>
+        </w:rPr>
+        <w:t>collegues</w:t>
+      </w:r>
+      <w:proofErr w:type="spellEnd"/>
+      <w:r>
+        <w:rPr>
+          <w:szCs w:val="24"/>
+          <w:lang w:val="en-DE"/>
+        </w:rPr>
+        <w:t xml:space="preserve"> who showed that the </w:t>
+      </w:r>
+      <w:proofErr w:type="spellStart"/>
+      <w:r>
+        <w:rPr>
+          <w:szCs w:val="24"/>
+          <w:lang w:val="en-DE"/>
+        </w:rPr>
+        <w:t>behavioral</w:t>
+      </w:r>
+      <w:proofErr w:type="spellEnd"/>
+      <w:r>
+        <w:rPr>
+          <w:szCs w:val="24"/>
+          <w:lang w:val="en-DE"/>
+        </w:rPr>
+        <w:t xml:space="preserve"> response time during memory retrieval is modulated by a theta </w:t>
+      </w:r>
+      <w:proofErr w:type="spellStart"/>
+      <w:r>
+        <w:rPr>
+          <w:szCs w:val="24"/>
+          <w:lang w:val="en-DE"/>
+        </w:rPr>
+        <w:t>rythm</w:t>
+      </w:r>
+      <w:proofErr w:type="spellEnd"/>
+      <w:r>
+        <w:rPr>
+          <w:szCs w:val="24"/>
+          <w:lang w:val="en-DE"/>
+        </w:rPr>
+        <w:t xml:space="preserve"> (</w:t>
+      </w:r>
+      <w:proofErr w:type="spellStart"/>
+      <w:r>
+        <w:rPr>
+          <w:szCs w:val="24"/>
+          <w:lang w:val="en-DE"/>
+        </w:rPr>
+        <w:t>ter</w:t>
+      </w:r>
+      <w:proofErr w:type="spellEnd"/>
+      <w:r>
+        <w:rPr>
+          <w:szCs w:val="24"/>
+          <w:lang w:val="en-DE"/>
+        </w:rPr>
+        <w:t xml:space="preserve"> Wal et al., 2021 </w:t>
+      </w:r>
+      <w:proofErr w:type="spellStart"/>
+      <w:r>
+        <w:rPr>
+          <w:szCs w:val="24"/>
+          <w:lang w:val="en-DE"/>
+        </w:rPr>
+        <w:t>nat</w:t>
+      </w:r>
+      <w:proofErr w:type="spellEnd"/>
+      <w:r>
+        <w:rPr>
+          <w:szCs w:val="24"/>
+          <w:lang w:val="en-DE"/>
+        </w:rPr>
+        <w:t xml:space="preserve"> coms xx).</w:t>
+      </w:r>
+    </w:p>
+    <w:p>
+      <w:pPr>
+        <w:rPr>
+          <w:szCs w:val="24"/>
+          <w:lang w:val="en-DE"/>
+        </w:rPr>
+      </w:pPr>
+    </w:p>
+    <w:p>
+      <w:pPr>
+        <w:rPr>
+          <w:szCs w:val="24"/>
+          <w:lang w:val="en-DE"/>
+        </w:rPr>
+      </w:pPr>
+      <w:r>
+        <w:rPr>
+          <w:szCs w:val="24"/>
+          <w:lang w:val="en-DE"/>
+        </w:rPr>
+        <w:t xml:space="preserve">The formation of episodic memories requires the integration of multiple different elements (Tulving xx) that are represented in different </w:t>
+      </w:r>
+      <w:proofErr w:type="spellStart"/>
+      <w:r>
+        <w:rPr>
+          <w:szCs w:val="24"/>
+          <w:lang w:val="en-DE"/>
+        </w:rPr>
+        <w:t>modaltities</w:t>
+      </w:r>
+      <w:proofErr w:type="spellEnd"/>
+      <w:r>
+        <w:rPr>
+          <w:szCs w:val="24"/>
+          <w:lang w:val="en-DE"/>
+        </w:rPr>
+        <w:t xml:space="preserve"> across the cortex (check out </w:t>
+      </w:r>
+      <w:proofErr w:type="spellStart"/>
+      <w:r>
+        <w:rPr>
+          <w:szCs w:val="24"/>
+          <w:lang w:val="en-DE"/>
+        </w:rPr>
+        <w:t>Konkel</w:t>
+      </w:r>
+      <w:proofErr w:type="spellEnd"/>
+      <w:r>
+        <w:rPr>
+          <w:szCs w:val="24"/>
+          <w:lang w:val="en-DE"/>
+        </w:rPr>
+        <w:t xml:space="preserve"> &amp; Cohen 2009 and </w:t>
+      </w:r>
+      <w:proofErr w:type="spellStart"/>
+      <w:r>
+        <w:rPr>
+          <w:szCs w:val="24"/>
+          <w:lang w:val="en-DE"/>
+        </w:rPr>
+        <w:t>wallenstein</w:t>
+      </w:r>
+      <w:proofErr w:type="spellEnd"/>
+      <w:r>
+        <w:rPr>
+          <w:szCs w:val="24"/>
+          <w:lang w:val="en-DE"/>
+        </w:rPr>
+        <w:t xml:space="preserve">, </w:t>
+      </w:r>
+      <w:proofErr w:type="spellStart"/>
+      <w:r>
+        <w:rPr>
+          <w:szCs w:val="24"/>
+          <w:lang w:val="en-DE"/>
+        </w:rPr>
+        <w:t>Eichenbaum</w:t>
+      </w:r>
+      <w:proofErr w:type="spellEnd"/>
+      <w:r>
+        <w:rPr>
+          <w:szCs w:val="24"/>
+          <w:lang w:val="en-DE"/>
+        </w:rPr>
+        <w:t xml:space="preserve"> &amp; </w:t>
+      </w:r>
+      <w:proofErr w:type="spellStart"/>
+      <w:r>
+        <w:rPr>
+          <w:szCs w:val="24"/>
+          <w:lang w:val="en-DE"/>
+        </w:rPr>
+        <w:t>Hasselmo</w:t>
+      </w:r>
+      <w:proofErr w:type="spellEnd"/>
+      <w:r>
+        <w:rPr>
+          <w:szCs w:val="24"/>
+          <w:lang w:val="en-DE"/>
+        </w:rPr>
+        <w:t xml:space="preserve"> 1998)). </w:t>
+      </w:r>
+    </w:p>
+    <w:p>
+      <w:pPr>
+        <w:rPr>
+          <w:szCs w:val="24"/>
+          <w:lang w:val="en-DE"/>
+        </w:rPr>
+      </w:pPr>
+    </w:p>
+    <w:p>
+      <w:pPr>
+        <w:rPr>
+          <w:szCs w:val="24"/>
+          <w:lang w:val="en-DE"/>
+        </w:rPr>
+      </w:pPr>
+      <w:r>
+        <w:rPr>
+          <w:szCs w:val="24"/>
+          <w:lang w:val="en-DE"/>
+        </w:rPr>
+        <w:t xml:space="preserve">These multi-modal elements are thought to bind together by long-term potentiation of synaptic connections - a process which is sensitive to the exact timing of neural firing [Markram </w:t>
+      </w:r>
+      <w:proofErr w:type="spellStart"/>
+      <w:r>
+        <w:rPr>
+          <w:szCs w:val="24"/>
+          <w:lang w:val="en-DE"/>
+        </w:rPr>
+        <w:t>Lübke</w:t>
+      </w:r>
+      <w:proofErr w:type="spellEnd"/>
+      <w:r>
+        <w:rPr>
+          <w:szCs w:val="24"/>
+          <w:lang w:val="en-DE"/>
+        </w:rPr>
+        <w:t xml:space="preserve">, </w:t>
+      </w:r>
+      <w:proofErr w:type="spellStart"/>
+      <w:r>
+        <w:rPr>
+          <w:szCs w:val="24"/>
+          <w:lang w:val="en-DE"/>
+        </w:rPr>
+        <w:t>Frotscher</w:t>
+      </w:r>
+      <w:proofErr w:type="spellEnd"/>
+      <w:r>
+        <w:rPr>
+          <w:szCs w:val="24"/>
+          <w:lang w:val="en-DE"/>
+        </w:rPr>
+        <w:t xml:space="preserve">, &amp; </w:t>
+      </w:r>
+      <w:proofErr w:type="spellStart"/>
+      <w:r>
+        <w:rPr>
+          <w:szCs w:val="24"/>
+          <w:lang w:val="en-DE"/>
+        </w:rPr>
+        <w:t>sakmann</w:t>
+      </w:r>
+      <w:proofErr w:type="spellEnd"/>
+      <w:r>
+        <w:rPr>
+          <w:szCs w:val="24"/>
+          <w:lang w:val="en-DE"/>
+        </w:rPr>
+        <w:t>, 1997 xx]. In humans, this timing is suggested to depend on hippocampal theta activity (</w:t>
+      </w:r>
+      <w:proofErr w:type="spellStart"/>
+      <w:r>
+        <w:rPr>
+          <w:szCs w:val="24"/>
+          <w:lang w:val="en-DE"/>
+        </w:rPr>
+        <w:t>Clouter</w:t>
+      </w:r>
+      <w:proofErr w:type="spellEnd"/>
+      <w:r>
+        <w:rPr>
+          <w:szCs w:val="24"/>
+          <w:lang w:val="en-DE"/>
+        </w:rPr>
+        <w:t xml:space="preserve">, 2017 xx, check out </w:t>
+      </w:r>
+      <w:proofErr w:type="spellStart"/>
+      <w:r>
+        <w:rPr>
+          <w:szCs w:val="24"/>
+          <w:lang w:val="en-DE"/>
+        </w:rPr>
+        <w:t>hanslmayr</w:t>
+      </w:r>
+      <w:proofErr w:type="spellEnd"/>
+      <w:r>
+        <w:rPr>
+          <w:szCs w:val="24"/>
+          <w:lang w:val="en-DE"/>
+        </w:rPr>
+        <w:t xml:space="preserve"> </w:t>
+      </w:r>
+      <w:proofErr w:type="spellStart"/>
+      <w:r>
+        <w:rPr>
+          <w:szCs w:val="24"/>
+          <w:lang w:val="en-DE"/>
+        </w:rPr>
+        <w:t>staresina</w:t>
+      </w:r>
+      <w:proofErr w:type="spellEnd"/>
+      <w:r>
+        <w:rPr>
+          <w:szCs w:val="24"/>
+          <w:lang w:val="en-DE"/>
+        </w:rPr>
+        <w:t xml:space="preserve"> </w:t>
+      </w:r>
+      <w:proofErr w:type="spellStart"/>
+      <w:r>
+        <w:rPr>
+          <w:szCs w:val="24"/>
+          <w:lang w:val="en-DE"/>
+        </w:rPr>
+        <w:t>bowmann</w:t>
+      </w:r>
+      <w:proofErr w:type="spellEnd"/>
+      <w:r>
+        <w:rPr>
+          <w:szCs w:val="24"/>
+          <w:lang w:val="en-DE"/>
+        </w:rPr>
+        <w:t xml:space="preserve"> 2016 and the </w:t>
+      </w:r>
+      <w:proofErr w:type="spellStart"/>
+      <w:r>
+        <w:rPr>
+          <w:szCs w:val="24"/>
+          <w:lang w:val="en-DE"/>
+        </w:rPr>
+        <w:t>staresina</w:t>
+      </w:r>
+      <w:proofErr w:type="spellEnd"/>
+      <w:r>
+        <w:rPr>
+          <w:szCs w:val="24"/>
+          <w:lang w:val="en-DE"/>
+        </w:rPr>
+        <w:t xml:space="preserve"> </w:t>
+      </w:r>
+      <w:proofErr w:type="spellStart"/>
+      <w:r>
+        <w:rPr>
+          <w:szCs w:val="24"/>
+          <w:lang w:val="en-DE"/>
+        </w:rPr>
+        <w:t>wimber</w:t>
+      </w:r>
+      <w:proofErr w:type="spellEnd"/>
+      <w:r>
+        <w:rPr>
+          <w:szCs w:val="24"/>
+          <w:lang w:val="en-DE"/>
+        </w:rPr>
+        <w:t xml:space="preserve"> paper).</w:t>
+      </w:r>
+    </w:p>
+    <w:p>
+      <w:pPr>
+        <w:rPr>
+          <w:szCs w:val="24"/>
+          <w:lang w:val="en-DE"/>
+        </w:rPr>
+      </w:pPr>
+      <w:r>
+        <w:rPr>
+          <w:szCs w:val="24"/>
+          <w:lang w:val="en-DE"/>
+        </w:rPr>
+        <w:t xml:space="preserve">A central requirement of the hippocampus is the ability to encode new information without interfering with related previous experiences. </w:t>
+      </w:r>
+      <w:proofErr w:type="spellStart"/>
+      <w:r>
+        <w:rPr>
+          <w:szCs w:val="24"/>
+          <w:lang w:val="en-DE"/>
+        </w:rPr>
+        <w:t>Hasselmo</w:t>
+      </w:r>
+      <w:proofErr w:type="spellEnd"/>
+      <w:r>
+        <w:rPr>
+          <w:szCs w:val="24"/>
+          <w:lang w:val="en-DE"/>
+        </w:rPr>
+        <w:t xml:space="preserve"> and </w:t>
+      </w:r>
+      <w:proofErr w:type="spellStart"/>
+      <w:r>
+        <w:rPr>
+          <w:szCs w:val="24"/>
+          <w:lang w:val="en-DE"/>
+        </w:rPr>
+        <w:t>collegues</w:t>
+      </w:r>
+      <w:proofErr w:type="spellEnd"/>
+      <w:r>
+        <w:rPr>
+          <w:szCs w:val="24"/>
+          <w:lang w:val="en-DE"/>
+        </w:rPr>
+        <w:t xml:space="preserve"> developed a </w:t>
+      </w:r>
+      <w:r>
+        <w:rPr>
+          <w:szCs w:val="24"/>
+          <w:lang w:val="en-DE"/>
+        </w:rPr>
+        <w:lastRenderedPageBreak/>
+        <w:t xml:space="preserve">computational model that solves this conundrum by moving encoding and retrieval processes to opposing phases in the theta rhythm (xx, also </w:t>
+      </w:r>
+      <w:proofErr w:type="spellStart"/>
+      <w:r>
+        <w:rPr>
+          <w:szCs w:val="24"/>
+          <w:lang w:val="en-DE"/>
+        </w:rPr>
+        <w:t>shapiro</w:t>
+      </w:r>
+      <w:proofErr w:type="spellEnd"/>
+      <w:r>
+        <w:rPr>
+          <w:szCs w:val="24"/>
+          <w:lang w:val="en-DE"/>
+        </w:rPr>
+        <w:t xml:space="preserve"> </w:t>
+      </w:r>
+      <w:proofErr w:type="spellStart"/>
+      <w:r>
+        <w:rPr>
+          <w:szCs w:val="24"/>
+          <w:lang w:val="en-DE"/>
+        </w:rPr>
+        <w:t>turk</w:t>
+      </w:r>
+      <w:proofErr w:type="spellEnd"/>
+      <w:r>
+        <w:rPr>
+          <w:szCs w:val="24"/>
+          <w:lang w:val="en-DE"/>
+        </w:rPr>
+        <w:t xml:space="preserve"> </w:t>
+      </w:r>
+      <w:proofErr w:type="spellStart"/>
+      <w:r>
+        <w:rPr>
+          <w:szCs w:val="24"/>
+          <w:lang w:val="en-DE"/>
+        </w:rPr>
+        <w:t>browne</w:t>
+      </w:r>
+      <w:proofErr w:type="spellEnd"/>
+      <w:r>
+        <w:rPr>
+          <w:szCs w:val="24"/>
+          <w:lang w:val="en-DE"/>
+        </w:rPr>
+        <w:t xml:space="preserve"> </w:t>
+      </w:r>
+      <w:proofErr w:type="spellStart"/>
+      <w:r>
+        <w:rPr>
+          <w:szCs w:val="24"/>
+          <w:lang w:val="en-DE"/>
+        </w:rPr>
+        <w:t>botvinick</w:t>
+      </w:r>
+      <w:proofErr w:type="spellEnd"/>
+      <w:r>
+        <w:rPr>
+          <w:szCs w:val="24"/>
+          <w:lang w:val="en-DE"/>
+        </w:rPr>
+        <w:t xml:space="preserve"> </w:t>
+      </w:r>
+      <w:proofErr w:type="spellStart"/>
+      <w:r>
+        <w:rPr>
+          <w:szCs w:val="24"/>
+          <w:lang w:val="en-DE"/>
+        </w:rPr>
+        <w:t>nroman</w:t>
+      </w:r>
+      <w:proofErr w:type="spellEnd"/>
+      <w:r>
+        <w:rPr>
+          <w:szCs w:val="24"/>
+          <w:lang w:val="en-DE"/>
+        </w:rPr>
+        <w:t xml:space="preserve"> 2017?). Empirical support for this 180° shift between memory encoding and retrieval has been recently found by (</w:t>
+      </w:r>
+      <w:proofErr w:type="spellStart"/>
+      <w:r>
+        <w:rPr>
+          <w:szCs w:val="24"/>
+          <w:lang w:val="en-DE"/>
+        </w:rPr>
+        <w:t>Kerrén</w:t>
+      </w:r>
+      <w:proofErr w:type="spellEnd"/>
+      <w:r>
+        <w:rPr>
+          <w:szCs w:val="24"/>
+          <w:lang w:val="en-DE"/>
+        </w:rPr>
+        <w:t xml:space="preserve"> et al., 2018, current biology, xx).</w:t>
+      </w:r>
+    </w:p>
+    <w:p>
+      <w:pPr>
+        <w:rPr>
+          <w:szCs w:val="24"/>
+          <w:lang w:val="en-DE"/>
+        </w:rPr>
+      </w:pPr>
+      <w:r>
+        <w:rPr>
+          <w:szCs w:val="24"/>
+          <w:lang w:val="en-DE"/>
+        </w:rPr>
+        <w:t xml:space="preserve">This same mechanism of separating conflicting information in different theta phases has been shown in a proactive interference task. Here, after several repetitions the competing association </w:t>
+      </w:r>
+      <w:proofErr w:type="spellStart"/>
+      <w:r>
+        <w:rPr>
+          <w:szCs w:val="24"/>
+          <w:lang w:val="en-DE"/>
+        </w:rPr>
+        <w:t>occured</w:t>
+      </w:r>
+      <w:proofErr w:type="spellEnd"/>
+      <w:r>
+        <w:rPr>
+          <w:szCs w:val="24"/>
+          <w:lang w:val="en-DE"/>
+        </w:rPr>
+        <w:t xml:space="preserve"> in a separate phase of a 3 Hz theta </w:t>
+      </w:r>
+      <w:proofErr w:type="spellStart"/>
+      <w:r>
+        <w:rPr>
+          <w:szCs w:val="24"/>
+          <w:lang w:val="en-DE"/>
+        </w:rPr>
+        <w:t>oscilllation</w:t>
+      </w:r>
+      <w:proofErr w:type="spellEnd"/>
+      <w:r>
+        <w:rPr>
+          <w:szCs w:val="24"/>
+          <w:lang w:val="en-DE"/>
+        </w:rPr>
+        <w:t xml:space="preserve"> compared to the target association making it less likely to be retrieved (?). This phase offset effect was more pronounced when interference was behaviourally lower (</w:t>
+      </w:r>
+      <w:proofErr w:type="spellStart"/>
+      <w:r>
+        <w:rPr>
+          <w:szCs w:val="24"/>
+          <w:lang w:val="en-DE"/>
+        </w:rPr>
+        <w:t>Kerrén</w:t>
+      </w:r>
+      <w:proofErr w:type="spellEnd"/>
+      <w:r>
+        <w:rPr>
+          <w:szCs w:val="24"/>
+          <w:lang w:val="en-DE"/>
+        </w:rPr>
+        <w:t xml:space="preserve"> et al., </w:t>
+      </w:r>
+      <w:proofErr w:type="spellStart"/>
+      <w:r>
+        <w:rPr>
+          <w:szCs w:val="24"/>
+          <w:lang w:val="en-DE"/>
+        </w:rPr>
+        <w:t>biorxiv</w:t>
+      </w:r>
+      <w:proofErr w:type="spellEnd"/>
+      <w:r>
+        <w:rPr>
+          <w:szCs w:val="24"/>
+          <w:lang w:val="en-DE"/>
+        </w:rPr>
+        <w:t>).</w:t>
+      </w:r>
+    </w:p>
+    <w:p>
+      <w:pPr>
+        <w:rPr>
+          <w:szCs w:val="24"/>
+          <w:lang w:val="en-DE"/>
+        </w:rPr>
+      </w:pPr>
+    </w:p>
+    <w:p>
+      <w:pPr>
+        <w:rPr>
+          <w:szCs w:val="24"/>
+          <w:lang w:val="en-DE"/>
+        </w:rPr>
+      </w:pPr>
+      <w:r>
+        <w:rPr>
+          <w:szCs w:val="24"/>
+          <w:lang w:val="en-DE"/>
+        </w:rPr>
+        <w:t xml:space="preserve">spike theta locking: Jacobs, </w:t>
+      </w:r>
+      <w:proofErr w:type="spellStart"/>
+      <w:r>
+        <w:rPr>
+          <w:szCs w:val="24"/>
+          <w:lang w:val="en-DE"/>
+        </w:rPr>
+        <w:t>kahana</w:t>
+      </w:r>
+      <w:proofErr w:type="spellEnd"/>
+      <w:r>
+        <w:rPr>
+          <w:szCs w:val="24"/>
+          <w:lang w:val="en-DE"/>
+        </w:rPr>
+        <w:t xml:space="preserve"> </w:t>
+      </w:r>
+      <w:proofErr w:type="spellStart"/>
+      <w:r>
+        <w:rPr>
+          <w:szCs w:val="24"/>
+          <w:lang w:val="en-DE"/>
+        </w:rPr>
+        <w:t>ekstrom</w:t>
+      </w:r>
+      <w:proofErr w:type="spellEnd"/>
+      <w:r>
+        <w:rPr>
+          <w:szCs w:val="24"/>
+          <w:lang w:val="en-DE"/>
+        </w:rPr>
+        <w:t xml:space="preserve"> fried, 2007 j </w:t>
+      </w:r>
+      <w:proofErr w:type="spellStart"/>
+      <w:r>
+        <w:rPr>
+          <w:szCs w:val="24"/>
+          <w:lang w:val="en-DE"/>
+        </w:rPr>
+        <w:t>neurosc</w:t>
+      </w:r>
+      <w:proofErr w:type="spellEnd"/>
+      <w:r>
+        <w:rPr>
+          <w:szCs w:val="24"/>
+          <w:lang w:val="en-DE"/>
+        </w:rPr>
+        <w:t xml:space="preserve"> &amp; </w:t>
+      </w:r>
+      <w:proofErr w:type="spellStart"/>
+      <w:r>
+        <w:rPr>
+          <w:szCs w:val="24"/>
+          <w:lang w:val="en-DE"/>
+        </w:rPr>
+        <w:t>ruetishauser</w:t>
+      </w:r>
+      <w:proofErr w:type="spellEnd"/>
+      <w:r>
+        <w:rPr>
+          <w:szCs w:val="24"/>
+          <w:lang w:val="en-DE"/>
+        </w:rPr>
+        <w:t xml:space="preserve"> nature 2010</w:t>
+      </w:r>
+    </w:p>
+    <w:p>
+      <w:pPr>
+        <w:rPr>
+          <w:szCs w:val="24"/>
+          <w:lang w:val="en-DE"/>
+        </w:rPr>
+      </w:pPr>
+    </w:p>
+    <w:p>
+      <w:pPr>
+        <w:rPr>
+          <w:szCs w:val="24"/>
+          <w:lang w:val="en-DE"/>
+        </w:rPr>
+      </w:pPr>
+      <w:r>
+        <w:rPr>
+          <w:szCs w:val="24"/>
+          <w:lang w:val="en-DE"/>
+        </w:rPr>
+        <w:t>We therefore expected neurons in the hippocampus to fire at distinct and separate theta phases during encoding and retrieval of episodic memories.</w:t>
+      </w:r>
+    </w:p>
+    <w:p>
+      <w:pPr>
+        <w:rPr>
+          <w:szCs w:val="24"/>
+          <w:lang w:val="en-DE"/>
+        </w:rPr>
+      </w:pPr>
+    </w:p>
+    <w:p>
+      <w:pPr>
+        <w:rPr>
+          <w:szCs w:val="24"/>
+          <w:lang w:val="en-DE"/>
+        </w:rPr>
+      </w:pPr>
+    </w:p>
+    <w:p>
+      <w:pPr>
+        <w:rPr>
+          <w:szCs w:val="24"/>
+          <w:lang w:val="en-DE"/>
+        </w:rPr>
+      </w:pPr>
+      <w:r>
+        <w:rPr>
+          <w:szCs w:val="24"/>
+          <w:lang w:val="en-DE"/>
+        </w:rPr>
+        <w:t xml:space="preserve">Activity in the theta band seems to enable the coordination of inter-areal synchrony supporting information flow between distant brain areas (xx) and to segment or chunk the ongoing brain signal into blocks of information (expand). </w:t>
+      </w:r>
+      <w:r>
+        <w:rPr>
+          <w:szCs w:val="24"/>
+          <w:lang w:val="en-DE"/>
+        </w:rPr>
+        <w:t>Recent findings suggest that there are two distinct theta rhythms governing the human hippocampus</w:t>
+      </w:r>
       <w:commentRangeStart w:id="0"/>
       <w:r>
         <w:rPr>
           <w:szCs w:val="24"/>
           <w:lang w:val="en-DE"/>
         </w:rPr>
-        <w:t>Activi</w:t>
+        <w:t xml:space="preserve">: a slow (2-5 Hz) and a fast (5-9 Hz) oscillation. </w:t>
       </w:r>
       <w:commentRangeEnd w:id="0"/>
       <w:r>
@@ -346,35 +1446,6 @@
           <w:szCs w:val="24"/>
           <w:lang w:val="en-DE"/>
         </w:rPr>
-        <w:t xml:space="preserve">ty in the theta band seems to enable the coordination of inter-areal synchrony supporting information flow between distant brain areas (xx) and to segment or chunk the ongoing brain signal into blocks of information (expand). </w:t>
-      </w:r>
-      <w:r>
-        <w:rPr>
-          <w:szCs w:val="24"/>
-          <w:lang w:val="en-DE"/>
-        </w:rPr>
-        <w:t>Recent findings suggest that there are two distinct theta rhythms governing the human hippocampus</w:t>
-      </w:r>
-      <w:commentRangeStart w:id="1"/>
-      <w:r>
-        <w:rPr>
-          <w:szCs w:val="24"/>
-          <w:lang w:val="en-DE"/>
-        </w:rPr>
-        <w:t xml:space="preserve">: a slow (2-5 Hz) and a fast (5-9 Hz) oscillation. </w:t>
-      </w:r>
-      <w:commentRangeEnd w:id="1"/>
-      <w:r>
-        <w:rPr>
-          <w:rStyle w:val="CommentReference"/>
-        </w:rPr>
-        <w:commentReference w:id="1"/>
-      </w:r>
-      <w:r>
-        <w:rPr>
-          <w:szCs w:val="24"/>
-          <w:lang w:val="en-DE"/>
-        </w:rPr>
         <w:br/>
       </w:r>
       <w:r>
@@ -503,223 +1574,216 @@
           <w:szCs w:val="24"/>
           <w:lang w:val="en-DE"/>
         </w:rPr>
+        <w:t>We here present evidence for the reinstatement of high frequency power in the local field potential of microwire electrodes between encoding and retrieval of individual episodic memories. Differences between reinstated and non-reinstated episodes suggest that power is broadly increased over higher frequencies and not only within the frequency range of interest (</w:t>
+      </w:r>
+      <w:r>
+        <w:rPr>
+          <w:szCs w:val="24"/>
+          <w:lang w:val="en-DE"/>
+        </w:rPr>
+        <w:t>4</w:t>
+      </w:r>
+      <w:r>
+        <w:rPr>
+          <w:szCs w:val="24"/>
+          <w:lang w:val="en-DE"/>
+        </w:rPr>
+        <w:t>0-</w:t>
+      </w:r>
+      <w:r>
+        <w:rPr>
+          <w:szCs w:val="24"/>
+          <w:lang w:val="en-DE"/>
+        </w:rPr>
+        <w:t>20</w:t>
+      </w:r>
+      <w:r>
+        <w:rPr>
+          <w:szCs w:val="24"/>
+          <w:lang w:val="en-DE"/>
+        </w:rPr>
+        <w:t>0 Hz). As an important control analysis, we do not find high frequency activity increases due to the presence of specific concepts or images, which rules out the possibility that these findings were due to the activity of Concept Neurons.</w:t>
+      </w:r>
+    </w:p>
+    <w:p>
+      <w:pPr>
+        <w:rPr>
+          <w:szCs w:val="24"/>
+          <w:lang w:val="en-DE"/>
+        </w:rPr>
+      </w:pPr>
+    </w:p>
+    <w:p>
+      <w:pPr>
+        <w:pStyle w:val="SMHeading"/>
+        <w:rPr>
+          <w:lang w:val="en-DE"/>
+        </w:rPr>
+      </w:pPr>
+      <w:r>
+        <w:rPr>
+          <w:lang w:val="en-DE"/>
+        </w:rPr>
+        <w:t>Results</w:t>
+      </w:r>
+    </w:p>
+    <w:p>
+      <w:pPr>
+        <w:rPr>
+          <w:lang w:val="en-DE"/>
+        </w:rPr>
+      </w:pPr>
+      <w:r>
+        <w:rPr>
+          <w:lang w:val="en-DE"/>
+        </w:rPr>
+        <w:t>We studied recordings from two different experiments (experiment 1: 585 neurons and xx microwires in the hippocampus, 16 participants, 7 female; average age = 36.125 years, from 26-53 years; experiment 2: 216 neurons and xx microwires in the hippocampus, 14 participants, 7 female; average age = 33.857 years, from 19-58 years). Patients were implanted with stereotactic Behnke-Fried depth electrodes while completing a memory association task (see xx).</w:t>
+      </w:r>
+    </w:p>
+    <w:p>
+      <w:pPr>
+        <w:rPr>
+          <w:lang w:val="en-DE"/>
+        </w:rPr>
+      </w:pPr>
+    </w:p>
+    <w:p>
+      <w:pPr>
+        <w:rPr>
+          <w:lang w:val="en-DE"/>
+        </w:rPr>
+      </w:pPr>
+      <w:r>
+        <w:rPr>
+          <w:lang w:val="en-DE"/>
+        </w:rPr>
+        <w:t xml:space="preserve">During </w:t>
+      </w:r>
+      <w:r>
+        <w:rPr>
+          <w:lang w:val="en-DE"/>
+        </w:rPr>
+        <w:t xml:space="preserve">the encoding phase of experiment 1 </w:t>
+      </w:r>
+      <w:r>
+        <w:rPr>
+          <w:lang w:val="en-DE"/>
+        </w:rPr>
+        <w:t xml:space="preserve">patients were instructed to </w:t>
+      </w:r>
+      <w:r>
+        <w:rPr>
+          <w:lang w:val="en-DE"/>
+        </w:rPr>
+        <w:t xml:space="preserve">mentally </w:t>
+      </w:r>
+      <w:r>
+        <w:rPr>
+          <w:lang w:val="en-DE"/>
+        </w:rPr>
+        <w:t xml:space="preserve">create a vivid story consisting of an animal cue and two associate images (two faces, two places, or a face and a place). </w:t>
+      </w:r>
+      <w:r>
+        <w:rPr>
+          <w:lang w:val="en-DE"/>
+        </w:rPr>
+        <w:t xml:space="preserve">There was only one </w:t>
+      </w:r>
+      <w:r>
+        <w:rPr>
+          <w:lang w:val="en-DE"/>
+        </w:rPr>
+        <w:t xml:space="preserve">associate image </w:t>
+      </w:r>
+      <w:r>
+        <w:rPr>
+          <w:lang w:val="en-DE"/>
+        </w:rPr>
+        <w:t xml:space="preserve">in experiment 2 </w:t>
+      </w:r>
+      <w:r>
+        <w:rPr>
+          <w:lang w:val="en-DE"/>
+        </w:rPr>
+        <w:t>and cue and associate could be either a face, a place, or an animal. Following a short distractor task where patients had to indicate whether a series of 15 numbers were odd or even the retrieval phase begun. During the retrieval phase the cue image was presented and the patient had to recall the associate image(s). Each episode was learned and retrieved only once and the experiment was self-paced.</w:t>
+      </w:r>
+    </w:p>
+    <w:p>
+      <w:pPr>
+        <w:rPr>
+          <w:lang w:val="en-DE"/>
+        </w:rPr>
+      </w:pPr>
+    </w:p>
+    <w:p>
+      <w:pPr>
+        <w:rPr>
+          <w:lang w:val="en-DE"/>
+        </w:rPr>
+      </w:pPr>
+      <w:proofErr w:type="gramStart"/>
+      <w:r>
+        <w:rPr>
+          <w:lang w:val="en-DE"/>
+        </w:rPr>
+        <w:t>In order to</w:t>
+      </w:r>
+      <w:proofErr w:type="gramEnd"/>
+      <w:r>
+        <w:rPr>
+          <w:lang w:val="en-DE"/>
+        </w:rPr>
+        <w:t xml:space="preserve"> investigate high frequency power reinstatement, </w:t>
+      </w:r>
+      <w:r>
+        <w:rPr>
+          <w:lang w:val="en-DE"/>
+        </w:rPr>
+        <w:t xml:space="preserve">we calculated the average power within a range of 40 </w:t>
+      </w:r>
+      <w:r>
+        <w:rPr>
+          <w:lang w:val="en-DE"/>
+        </w:rPr>
+        <w:t>H</w:t>
+      </w:r>
+      <w:r>
+        <w:rPr>
+          <w:lang w:val="en-DE"/>
+        </w:rPr>
+        <w:t>z to 200 Hz in steps of 5 Hz</w:t>
+      </w:r>
+      <w:r>
+        <w:rPr>
+          <w:lang w:val="en-DE"/>
+        </w:rPr>
+        <w:t xml:space="preserve"> f</w:t>
+      </w:r>
+      <w:r>
+        <w:rPr>
+          <w:lang w:val="en-DE"/>
+        </w:rPr>
+        <w:t>or every microwire</w:t>
+      </w:r>
+      <w:r>
+        <w:rPr>
+          <w:lang w:val="en-DE"/>
+        </w:rPr>
+        <w:t>. During encoding we considered neural activity from the time point the associated image was presented until the patient gave their response. During retrieval the time of interest stretched from the cue onset to the response. We z-scored the power values independently for encoding and retrieval and subsequently excluded episodes that were later forgotten. We defined the element-wise product of the standardized encoding and retrieval power values as a measure of episode-specific reinstatement.</w:t>
+      </w:r>
+    </w:p>
+    <w:p>
+      <w:pPr>
+        <w:rPr>
+          <w:lang w:val="en-DE"/>
+        </w:rPr>
+      </w:pPr>
+      <w:r>
+        <w:rPr>
+          <w:lang w:val="en-DE"/>
+        </w:rPr>
         <w:lastRenderedPageBreak/>
-        <w:t>We here present evidence for the reinstatement of high frequency power in the local field potential of microwire electrodes between encoding and retrieval of individual episodic memories. Differences between reinstated and non-reinstated episodes suggest that power is broadly increased over higher frequencies and not only within the frequency range of interest (</w:t>
-      </w:r>
-      <w:r>
-        <w:rPr>
-          <w:szCs w:val="24"/>
-          <w:lang w:val="en-DE"/>
-        </w:rPr>
-        <w:t>4</w:t>
-      </w:r>
-      <w:r>
-        <w:rPr>
-          <w:szCs w:val="24"/>
-          <w:lang w:val="en-DE"/>
-        </w:rPr>
-        <w:t>0-</w:t>
-      </w:r>
-      <w:r>
-        <w:rPr>
-          <w:szCs w:val="24"/>
-          <w:lang w:val="en-DE"/>
-        </w:rPr>
-        <w:t>20</w:t>
-      </w:r>
-      <w:r>
-        <w:rPr>
-          <w:szCs w:val="24"/>
-          <w:lang w:val="en-DE"/>
-        </w:rPr>
-        <w:t>0 Hz). As an important control analysis, we do not find high frequency activity increases due to the presence of specific concepts or images, which rules out the possibility that these findings were due to the activity of Concept Neurons.</w:t>
-      </w:r>
-    </w:p>
-    <w:p>
-      <w:pPr>
-        <w:rPr>
-          <w:szCs w:val="24"/>
-          <w:lang w:val="en-DE"/>
-        </w:rPr>
-      </w:pPr>
-    </w:p>
-    <w:p>
-      <w:pPr>
-        <w:pStyle w:val="SMHeading"/>
-        <w:rPr>
-          <w:lang w:val="en-DE"/>
-        </w:rPr>
-      </w:pPr>
-      <w:r>
-        <w:rPr>
-          <w:lang w:val="en-DE"/>
-        </w:rPr>
-        <w:t>Results</w:t>
-      </w:r>
-    </w:p>
-    <w:p>
-      <w:pPr>
-        <w:rPr>
-          <w:lang w:val="en-DE"/>
-        </w:rPr>
-      </w:pPr>
-      <w:r>
-        <w:rPr>
-          <w:lang w:val="en-DE"/>
-        </w:rPr>
-        <w:t>We studied recordings from two different experiments (experiment 1: 585 neurons and xx microwires in the hippocampus, 16 participants, 7 female; average age = 36.125 years, from 26-53 years; experiment 2: 216 neurons and xx microwires in the hippocampus, 14 participants, 7 female; average age = 33.857 years, from 19-58 years). Patients were implanted with stereotactic Behnke-Fried depth electrodes while completing a memory association task (see xx).</w:t>
-      </w:r>
-    </w:p>
-    <w:p>
-      <w:pPr>
-        <w:rPr>
-          <w:lang w:val="en-DE"/>
-        </w:rPr>
-      </w:pPr>
-    </w:p>
-    <w:p>
-      <w:pPr>
-        <w:rPr>
-          <w:lang w:val="en-DE"/>
-        </w:rPr>
-      </w:pPr>
-      <w:r>
-        <w:rPr>
-          <w:lang w:val="en-DE"/>
-        </w:rPr>
-        <w:t xml:space="preserve">During </w:t>
-      </w:r>
-      <w:r>
-        <w:rPr>
-          <w:lang w:val="en-DE"/>
-        </w:rPr>
-        <w:t xml:space="preserve">the encoding phase of experiment 1 </w:t>
-      </w:r>
-      <w:r>
-        <w:rPr>
-          <w:lang w:val="en-DE"/>
-        </w:rPr>
-        <w:t xml:space="preserve">patients were instructed to </w:t>
-      </w:r>
-      <w:r>
-        <w:rPr>
-          <w:lang w:val="en-DE"/>
-        </w:rPr>
-        <w:t xml:space="preserve">mentally </w:t>
-      </w:r>
-      <w:r>
-        <w:rPr>
-          <w:lang w:val="en-DE"/>
-        </w:rPr>
-        <w:t xml:space="preserve">create a vivid story consisting of an animal cue and two associate images (two faces, two places, or a face and a place). </w:t>
-      </w:r>
-      <w:r>
-        <w:rPr>
-          <w:lang w:val="en-DE"/>
-        </w:rPr>
-        <w:t xml:space="preserve">There was only one </w:t>
-      </w:r>
-      <w:r>
-        <w:rPr>
-          <w:lang w:val="en-DE"/>
-        </w:rPr>
-        <w:t xml:space="preserve">associate image </w:t>
-      </w:r>
-      <w:r>
-        <w:rPr>
-          <w:lang w:val="en-DE"/>
-        </w:rPr>
-        <w:t xml:space="preserve">in experiment 2 </w:t>
-      </w:r>
-      <w:r>
-        <w:rPr>
-          <w:lang w:val="en-DE"/>
-        </w:rPr>
-        <w:t>and cue and associate could be either a face, a place, or an animal. Following a short distractor task where patients had to indicate whether a series of 15 numbers were odd or even the retrieval phase begun. During the retrieval phase the cue image was presented and the patient had to recall the associate image(s). Each episode was learned and retrieved only once and the experiment was self-paced.</w:t>
-      </w:r>
-    </w:p>
-    <w:p>
-      <w:pPr>
-        <w:rPr>
-          <w:lang w:val="en-DE"/>
-        </w:rPr>
-      </w:pPr>
-    </w:p>
-    <w:p>
-      <w:pPr>
-        <w:rPr>
-          <w:lang w:val="en-DE"/>
-        </w:rPr>
-      </w:pPr>
-      <w:proofErr w:type="gramStart"/>
-      <w:r>
-        <w:rPr>
-          <w:lang w:val="en-DE"/>
-        </w:rPr>
-        <w:t>In order to</w:t>
-      </w:r>
-      <w:proofErr w:type="gramEnd"/>
-      <w:r>
-        <w:rPr>
-          <w:lang w:val="en-DE"/>
-        </w:rPr>
-        <w:t xml:space="preserve"> investigate high frequency power reinstatement, </w:t>
-      </w:r>
-      <w:r>
-        <w:rPr>
-          <w:lang w:val="en-DE"/>
-        </w:rPr>
-        <w:t xml:space="preserve">we calculated the average power within a range of 40 </w:t>
-      </w:r>
-      <w:r>
-        <w:rPr>
-          <w:lang w:val="en-DE"/>
-        </w:rPr>
-        <w:t>H</w:t>
-      </w:r>
-      <w:r>
-        <w:rPr>
-          <w:lang w:val="en-DE"/>
-        </w:rPr>
-        <w:t>z to 200 Hz in steps of 5 Hz</w:t>
-      </w:r>
-      <w:r>
-        <w:rPr>
-          <w:lang w:val="en-DE"/>
-        </w:rPr>
-        <w:t xml:space="preserve"> f</w:t>
-      </w:r>
-      <w:r>
-        <w:rPr>
-          <w:lang w:val="en-DE"/>
-        </w:rPr>
-        <w:t>or every microwire</w:t>
-      </w:r>
-      <w:r>
-        <w:rPr>
-          <w:lang w:val="en-DE"/>
-        </w:rPr>
-        <w:t>. During encoding we considered neural activity from the time point the associated image was presented until the patient gave their response. During retrieval the time of interest stretched from the cue onset to the response. We z-scored the power values independently for encoding and retrieval and subsequently excluded episodes that were later forgotten. We defined the element-wise product of the standardized encoding and retrieval power values as a measure of episode-specific reinstatement.</w:t>
-      </w:r>
-    </w:p>
-    <w:p>
-      <w:pPr>
-        <w:rPr>
-          <w:lang w:val="en-DE"/>
-        </w:rPr>
-      </w:pPr>
-      <w:r>
-        <w:rPr>
-          <w:lang w:val="en-DE"/>
-        </w:rPr>
-        <w:t xml:space="preserve">Using a trial-shuffle procedure we re-computed these reinstatement values 1,000 times. If any empirical reinstatement value exceeded the 99th percentile of these permuted values </w:t>
-      </w:r>
-      <w:r>
-        <w:rPr>
-          <w:lang w:val="en-DE"/>
-        </w:rPr>
-        <w:lastRenderedPageBreak/>
-        <w:t>and if the standardized power at encoding and retrieval during that episode exceeded a value of at least 1.645 we considered this microwire an Episode Specific Microwire (ESW).</w:t>
+        <w:t>Using a trial-shuffle procedure we re-computed these reinstatement values 1,000 times. If any empirical reinstatement value exceeded the 99th percentile of these permuted values and if the standardized power at encoding and retrieval during that episode exceeded a value of at least 1.645 we considered this microwire an Episode Specific Microwire (ESW).</w:t>
       </w:r>
     </w:p>
     <w:p>
@@ -814,19 +1878,19 @@
         </w:rPr>
         <w:t xml:space="preserve"> = 0.0310; permutation test). </w:t>
       </w:r>
-      <w:commentRangeStart w:id="2"/>
+      <w:commentRangeStart w:id="1"/>
       <w:r>
         <w:rPr>
           <w:lang w:val="en-DE"/>
         </w:rPr>
         <w:t>POWERSPECTRA FIGURE</w:t>
       </w:r>
-      <w:commentRangeEnd w:id="2"/>
+      <w:commentRangeEnd w:id="1"/>
       <w:r>
         <w:rPr>
           <w:rStyle w:val="CommentReference"/>
         </w:rPr>
-        <w:commentReference w:id="2"/>
+        <w:commentReference w:id="1"/>
       </w:r>
       <w:r>
         <w:rPr>
@@ -1040,19 +2104,7 @@
         <w:rPr>
           <w:lang w:val="en-GB"/>
         </w:rPr>
-        <w:t xml:space="preserve">We next </w:t>
-      </w:r>
-      <w:r>
-        <w:rPr>
-          <w:lang w:val="en-GB"/>
-        </w:rPr>
-        <w:t>investigated</w:t>
-      </w:r>
-      <w:r>
-        <w:rPr>
-          <w:lang w:val="en-GB"/>
-        </w:rPr>
-        <w:t xml:space="preserve"> whether single neuron firing would preferably occur within a specific theta phase during encoding and retrieval of episodic memories and whether there was a neuron specific phase offset between firing during the encoding and retrieval phases. </w:t>
+        <w:t xml:space="preserve">We next investigated whether single neuron firing would preferably occur within a specific theta phase during encoding and retrieval of episodic memories and whether there was a neuron specific phase offset between firing during the encoding and retrieval phases. </w:t>
       </w:r>
     </w:p>
     <w:p>
@@ -1104,19 +2156,7 @@
         <w:rPr>
           <w:lang w:val="en-GB"/>
         </w:rPr>
-        <w:t xml:space="preserve">, we do not know which microwire best represented the </w:t>
-      </w:r>
-      <w:r>
-        <w:rPr>
-          <w:lang w:val="en-GB"/>
-        </w:rPr>
-        <w:t>dendritic</w:t>
-      </w:r>
-      <w:r>
-        <w:rPr>
-          <w:lang w:val="en-GB"/>
-        </w:rPr>
-        <w:t xml:space="preserve"> input into a single neuron. Because of that we computed theta components using a weighted average of all microwires within one microwire bundle based on the generalized </w:t>
+        <w:t xml:space="preserve">, we do not know which microwire best represented the dendritic input into a single neuron. Because of that we computed theta components using a weighted average of all microwires within one microwire bundle based on the generalized </w:t>
       </w:r>
       <w:proofErr w:type="spellStart"/>
       <w:r>
@@ -1130,20 +2170,26 @@
         <w:rPr>
           <w:lang w:val="en-GB"/>
         </w:rPr>
-        <w:t xml:space="preserve"> of the narrowband theta covariance matrix and the broadband covariance matrix (see Methods). </w:t>
-      </w:r>
-    </w:p>
-    <w:p>
-      <w:pPr>
-        <w:rPr>
-          <w:lang w:val="en-GB"/>
-        </w:rPr>
-      </w:pPr>
+        <w:t xml:space="preserve"> </w:t>
+      </w:r>
       <w:r>
         <w:rPr>
           <w:lang w:val="en-GB"/>
         </w:rPr>
         <w:lastRenderedPageBreak/>
+        <w:t xml:space="preserve">of the narrowband theta covariance matrix and the broadband covariance matrix (see Methods). </w:t>
+      </w:r>
+    </w:p>
+    <w:p>
+      <w:pPr>
+        <w:rPr>
+          <w:lang w:val="en-GB"/>
+        </w:rPr>
+      </w:pPr>
+      <w:r>
+        <w:rPr>
+          <w:lang w:val="en-GB"/>
+        </w:rPr>
         <w:t xml:space="preserve">We distinguished three different categories of activity: spikes of ESN that </w:t>
       </w:r>
       <w:proofErr w:type="spellStart"/>
@@ -1217,19 +2263,7 @@
         <w:rPr>
           <w:lang w:val="en-GB"/>
         </w:rPr>
-        <w:t xml:space="preserve">ed mean phase during encoding and retrieval for each neuron. In order to determine a general phase </w:t>
-      </w:r>
-      <w:r>
-        <w:rPr>
-          <w:lang w:val="en-GB"/>
-        </w:rPr>
-        <w:t>preference,</w:t>
-      </w:r>
-      <w:r>
-        <w:rPr>
-          <w:lang w:val="en-GB"/>
-        </w:rPr>
-        <w:t xml:space="preserve"> we pooled this </w:t>
+        <w:t xml:space="preserve">ed mean phase during encoding and retrieval for each neuron. In order to determine a general phase preference, we pooled this </w:t>
       </w:r>
       <w:proofErr w:type="spellStart"/>
       <w:r>
@@ -1368,7 +2402,7 @@
           <w:vertAlign w:val="subscript"/>
           <w:lang w:val="en-DE"/>
         </w:rPr>
-        <w:t>encoding</w:t>
+        <w:t>encoding adj</w:t>
       </w:r>
       <w:r>
         <w:rPr>
@@ -1377,7 +2411,33 @@
           <w:vertAlign w:val="subscript"/>
           <w:lang w:val="en-DE"/>
         </w:rPr>
-        <w:t xml:space="preserve"> adj</w:t>
+        <w:t>.</w:t>
+      </w:r>
+      <w:r>
+        <w:rPr>
+          <w:lang w:val="en-DE"/>
+        </w:rPr>
+        <w:t xml:space="preserve"> = 0.0</w:t>
+      </w:r>
+      <w:r>
+        <w:rPr>
+          <w:lang w:val="en-DE"/>
+        </w:rPr>
+        <w:t>96</w:t>
+      </w:r>
+      <w:r>
+        <w:rPr>
+          <w:lang w:val="en-DE"/>
+        </w:rPr>
+        <w:t xml:space="preserve">; </w:t>
+      </w:r>
+      <w:r>
+        <w:rPr>
+          <w:i/>
+          <w:iCs/>
+          <w:lang w:val="en-DE"/>
+        </w:rPr>
+        <w:t>p</w:t>
       </w:r>
       <w:r>
         <w:rPr>
@@ -1386,33 +2446,7 @@
           <w:vertAlign w:val="subscript"/>
           <w:lang w:val="en-DE"/>
         </w:rPr>
-        <w:t>.</w:t>
-      </w:r>
-      <w:r>
-        <w:rPr>
-          <w:lang w:val="en-DE"/>
-        </w:rPr>
-        <w:t xml:space="preserve"> = 0.0</w:t>
-      </w:r>
-      <w:r>
-        <w:rPr>
-          <w:lang w:val="en-DE"/>
-        </w:rPr>
-        <w:t>96</w:t>
-      </w:r>
-      <w:r>
-        <w:rPr>
-          <w:lang w:val="en-DE"/>
-        </w:rPr>
-        <w:t xml:space="preserve">; </w:t>
-      </w:r>
-      <w:r>
-        <w:rPr>
-          <w:i/>
-          <w:iCs/>
-          <w:lang w:val="en-DE"/>
-        </w:rPr>
-        <w:t>p</w:t>
+        <w:t>retrieval adj</w:t>
       </w:r>
       <w:r>
         <w:rPr>
@@ -1421,7 +2455,264 @@
           <w:vertAlign w:val="subscript"/>
           <w:lang w:val="en-DE"/>
         </w:rPr>
-        <w:t>retrieval adj</w:t>
+        <w:t>.</w:t>
+      </w:r>
+      <w:r>
+        <w:rPr>
+          <w:lang w:val="en-DE"/>
+        </w:rPr>
+        <w:t xml:space="preserve"> = 0.008</w:t>
+      </w:r>
+      <w:r>
+        <w:rPr>
+          <w:lang w:val="en-DE"/>
+        </w:rPr>
+        <w:t>; Bonferroni corrected</w:t>
+      </w:r>
+      <w:r>
+        <w:rPr>
+          <w:lang w:val="en-DE"/>
+        </w:rPr>
+        <w:t xml:space="preserve">). </w:t>
+      </w:r>
+      <w:r>
+        <w:rPr>
+          <w:lang w:val="en-GB"/>
+        </w:rPr>
+        <w:t xml:space="preserve">Neither </w:t>
+      </w:r>
+      <w:proofErr w:type="spellStart"/>
+      <w:r>
+        <w:rPr>
+          <w:lang w:val="en-GB"/>
+        </w:rPr>
+        <w:t>rESN</w:t>
+      </w:r>
+      <w:proofErr w:type="spellEnd"/>
+      <w:r>
+        <w:rPr>
+          <w:lang w:val="en-GB"/>
+        </w:rPr>
+        <w:t xml:space="preserve"> nor </w:t>
+      </w:r>
+      <w:proofErr w:type="spellStart"/>
+      <w:r>
+        <w:rPr>
+          <w:lang w:val="en-GB"/>
+        </w:rPr>
+        <w:t>nESN</w:t>
+      </w:r>
+      <w:proofErr w:type="spellEnd"/>
+      <w:r>
+        <w:rPr>
+          <w:lang w:val="en-GB"/>
+        </w:rPr>
+        <w:t xml:space="preserve"> showed any slow or fast theta phase preference during encoding or retrieval (all </w:t>
+      </w:r>
+      <w:r>
+        <w:rPr>
+          <w:i/>
+          <w:iCs/>
+          <w:lang w:val="en-GB"/>
+        </w:rPr>
+        <w:t>p</w:t>
+      </w:r>
+      <w:r>
+        <w:rPr>
+          <w:lang w:val="en-GB"/>
+        </w:rPr>
+        <w:t xml:space="preserve"> &gt; 0.28). </w:t>
+      </w:r>
+      <w:r>
+        <w:rPr>
+          <w:lang w:val="en-DE"/>
+        </w:rPr>
+        <w:t>In experiment 2 the SU category showed a preference for the slow theta component during encoding (</w:t>
+      </w:r>
+      <w:r>
+        <w:rPr>
+          <w:lang w:val="en-GB"/>
+        </w:rPr>
+        <w:t xml:space="preserve">θ </w:t>
+      </w:r>
+      <w:r>
+        <w:rPr>
+          <w:lang w:val="en-DE"/>
+        </w:rPr>
+        <w:t xml:space="preserve">= -72.8°, </w:t>
+      </w:r>
+      <w:r>
+        <w:rPr>
+          <w:i/>
+          <w:iCs/>
+          <w:lang w:val="en-DE"/>
+        </w:rPr>
+        <w:t>p</w:t>
+      </w:r>
+      <w:r>
+        <w:rPr>
+          <w:lang w:val="en-DE"/>
+        </w:rPr>
+        <w:t xml:space="preserve"> = 0.002; retrieval </w:t>
+      </w:r>
+      <w:r>
+        <w:rPr>
+          <w:i/>
+          <w:iCs/>
+          <w:lang w:val="en-DE"/>
+        </w:rPr>
+        <w:t>p</w:t>
+      </w:r>
+      <w:r>
+        <w:rPr>
+          <w:lang w:val="en-DE"/>
+        </w:rPr>
+        <w:t xml:space="preserve"> = 0.633; all other </w:t>
+      </w:r>
+      <w:r>
+        <w:rPr>
+          <w:i/>
+          <w:iCs/>
+          <w:lang w:val="en-DE"/>
+        </w:rPr>
+        <w:t>p</w:t>
+      </w:r>
+      <w:r>
+        <w:rPr>
+          <w:lang w:val="en-DE"/>
+        </w:rPr>
+        <w:t xml:space="preserve"> &gt; 0.10)</w:t>
+      </w:r>
+      <w:r>
+        <w:rPr>
+          <w:lang w:val="en-DE"/>
+        </w:rPr>
+        <w:t xml:space="preserve">. </w:t>
+      </w:r>
+      <w:proofErr w:type="spellStart"/>
+      <w:r>
+        <w:rPr>
+          <w:lang w:val="en-DE"/>
+        </w:rPr>
+        <w:t>rESN</w:t>
+      </w:r>
+      <w:proofErr w:type="spellEnd"/>
+      <w:r>
+        <w:rPr>
+          <w:lang w:val="en-DE"/>
+        </w:rPr>
+        <w:t xml:space="preserve"> showed a phase preference for the slow theta component during retrieval (</w:t>
+      </w:r>
+      <w:r>
+        <w:rPr>
+          <w:lang w:val="en-GB"/>
+        </w:rPr>
+        <w:t xml:space="preserve">θ </w:t>
+      </w:r>
+      <w:r>
+        <w:rPr>
+          <w:lang w:val="en-DE"/>
+        </w:rPr>
+        <w:t xml:space="preserve">= -158.7°, </w:t>
+      </w:r>
+      <w:r>
+        <w:rPr>
+          <w:i/>
+          <w:iCs/>
+          <w:lang w:val="en-DE"/>
+        </w:rPr>
+        <w:t>p</w:t>
+      </w:r>
+      <w:r>
+        <w:rPr>
+          <w:lang w:val="en-DE"/>
+        </w:rPr>
+        <w:t xml:space="preserve"> = 0.048)</w:t>
+      </w:r>
+      <w:r>
+        <w:rPr>
+          <w:lang w:val="en-DE"/>
+        </w:rPr>
+        <w:t xml:space="preserve"> that </w:t>
+      </w:r>
+      <w:r>
+        <w:rPr>
+          <w:lang w:val="en-DE"/>
+        </w:rPr>
+        <w:t>did</w:t>
+      </w:r>
+      <w:r>
+        <w:rPr>
+          <w:lang w:val="en-DE"/>
+        </w:rPr>
+        <w:t xml:space="preserve"> not survive adjusting </w:t>
+      </w:r>
+      <w:r>
+        <w:rPr>
+          <w:lang w:val="en-DE"/>
+        </w:rPr>
+        <w:t>for multiple comparisons.</w:t>
+      </w:r>
+    </w:p>
+    <w:p>
+      <w:pPr>
+        <w:rPr>
+          <w:lang w:val="en-DE"/>
+        </w:rPr>
+      </w:pPr>
+      <w:r>
+        <w:rPr>
+          <w:lang w:val="en-DE"/>
+        </w:rPr>
+        <w:t xml:space="preserve">There was a statistically significant phase preference in </w:t>
+      </w:r>
+      <w:proofErr w:type="spellStart"/>
+      <w:r>
+        <w:rPr>
+          <w:lang w:val="en-DE"/>
+        </w:rPr>
+        <w:t>rESN</w:t>
+      </w:r>
+      <w:proofErr w:type="spellEnd"/>
+      <w:r>
+        <w:rPr>
+          <w:lang w:val="en-DE"/>
+        </w:rPr>
+        <w:t xml:space="preserve"> for the slow theta component during retrieval (</w:t>
+      </w:r>
+      <w:r>
+        <w:rPr>
+          <w:lang w:val="en-GB"/>
+        </w:rPr>
+        <w:t xml:space="preserve">θ </w:t>
+      </w:r>
+      <w:r>
+        <w:rPr>
+          <w:lang w:val="en-DE"/>
+        </w:rPr>
+        <w:t xml:space="preserve">= -158.7°, </w:t>
+      </w:r>
+      <w:r>
+        <w:rPr>
+          <w:i/>
+          <w:iCs/>
+          <w:lang w:val="en-DE"/>
+        </w:rPr>
+        <w:t>p</w:t>
+      </w:r>
+      <w:r>
+        <w:rPr>
+          <w:lang w:val="en-DE"/>
+        </w:rPr>
+        <w:t xml:space="preserve"> = 0.048), however, after controlling for multiple comparisons (slow and fast theta), the effect was no longer significant (</w:t>
+      </w:r>
+      <w:r>
+        <w:rPr>
+          <w:i/>
+          <w:iCs/>
+          <w:lang w:val="en-DE"/>
+        </w:rPr>
+        <w:t>p</w:t>
       </w:r>
       <w:r>
         <w:rPr>
@@ -1430,31 +2721,73 @@
           <w:vertAlign w:val="subscript"/>
           <w:lang w:val="en-DE"/>
         </w:rPr>
-        <w:t>.</w:t>
-      </w:r>
-      <w:r>
-        <w:rPr>
-          <w:lang w:val="en-DE"/>
-        </w:rPr>
-        <w:t xml:space="preserve"> = 0.008</w:t>
-      </w:r>
-      <w:r>
-        <w:rPr>
-          <w:lang w:val="en-DE"/>
-        </w:rPr>
-        <w:t>; Bonferroni corrected</w:t>
-      </w:r>
-      <w:r>
-        <w:rPr>
-          <w:lang w:val="en-DE"/>
-        </w:rPr>
-        <w:t xml:space="preserve">). </w:t>
-      </w:r>
-      <w:r>
-        <w:rPr>
-          <w:lang w:val="en-GB"/>
-        </w:rPr>
-        <w:t xml:space="preserve">Neither </w:t>
+        <w:t>adj.</w:t>
+      </w:r>
+      <w:r>
+        <w:rPr>
+          <w:lang w:val="en-DE"/>
+        </w:rPr>
+        <w:t xml:space="preserve"> = 0.096). </w:t>
+      </w:r>
+    </w:p>
+    <w:p>
+      <w:pPr>
+        <w:rPr>
+          <w:lang w:val="en-GB"/>
+        </w:rPr>
+      </w:pPr>
+      <w:r>
+        <w:rPr>
+          <w:lang w:val="en-DE"/>
+        </w:rPr>
+        <w:t>I</w:t>
+      </w:r>
+      <w:proofErr w:type="spellStart"/>
+      <w:r>
+        <w:rPr>
+          <w:lang w:val="en-GB"/>
+        </w:rPr>
+        <w:t>t</w:t>
+      </w:r>
+      <w:proofErr w:type="spellEnd"/>
+      <w:r>
+        <w:rPr>
+          <w:lang w:val="en-GB"/>
+        </w:rPr>
+        <w:t xml:space="preserve"> is possible that despite an absence of phase preference during encoding or retrieval, neurons show a reliable offset between the two phases (a representative example of a 10° offset with four neurons: encoding: 0°, 90°, 180°, 270°; retrieval: 10°, 100°, 190°, 280°).</w:t>
+      </w:r>
+    </w:p>
+    <w:p>
+      <w:pPr>
+        <w:rPr>
+          <w:lang w:val="en-DE"/>
+        </w:rPr>
+      </w:pPr>
+      <w:proofErr w:type="gramStart"/>
+      <w:r>
+        <w:rPr>
+          <w:lang w:val="en-GB"/>
+        </w:rPr>
+        <w:t>In order to</w:t>
+      </w:r>
+      <w:proofErr w:type="gramEnd"/>
+      <w:r>
+        <w:rPr>
+          <w:lang w:val="en-GB"/>
+        </w:rPr>
+        <w:t xml:space="preserve"> determine if there was a significant theta phase difference between neurons firing at encoding and at retrieval</w:t>
+      </w:r>
+      <w:r>
+        <w:rPr>
+          <w:lang w:val="en-DE"/>
+        </w:rPr>
+        <w:t xml:space="preserve">, </w:t>
+      </w:r>
+      <w:r>
+        <w:rPr>
+          <w:lang w:val="en-GB"/>
+        </w:rPr>
+        <w:t>we computed the mean cosine similarity of the complex value for each neuron for all spikes during encoding with all spikes during retrieval. We determined the statistical significance of the encoding-retrieval phase offset separately for each neuron type (</w:t>
       </w:r>
       <w:proofErr w:type="spellStart"/>
       <w:r>
@@ -1468,7 +2801,7 @@
         <w:rPr>
           <w:lang w:val="en-GB"/>
         </w:rPr>
-        <w:t xml:space="preserve"> nor </w:t>
+        <w:t xml:space="preserve">, </w:t>
       </w:r>
       <w:proofErr w:type="spellStart"/>
       <w:r>
@@ -1482,45 +2815,109 @@
         <w:rPr>
           <w:lang w:val="en-GB"/>
         </w:rPr>
-        <w:t xml:space="preserve"> showed any slow or fast theta phase preference during encoding or retrieval (all </w:t>
-      </w:r>
+        <w:t xml:space="preserve">, SU) using a </w:t>
+      </w:r>
+      <w:r>
+        <w:rPr>
+          <w:lang w:val="en-DE"/>
+        </w:rPr>
+        <w:t xml:space="preserve">one-sample test with a mean angle of 0° (i.e., no phase difference between encoding and retrieval). This one-sample test is the circular equivalent of a one-sample t-test with continuous data (we used the function </w:t>
+      </w:r>
+      <w:proofErr w:type="spellStart"/>
       <w:r>
         <w:rPr>
           <w:i/>
           <w:iCs/>
-          <w:lang w:val="en-GB"/>
-        </w:rPr>
-        <w:t>p</w:t>
-      </w:r>
-      <w:r>
-        <w:rPr>
-          <w:lang w:val="en-GB"/>
-        </w:rPr>
-        <w:t xml:space="preserve"> &gt; 0.28). </w:t>
-      </w:r>
-      <w:r>
-        <w:rPr>
-          <w:lang w:val="en-DE"/>
-        </w:rPr>
-        <w:t>In experiment 2 the SU category showed a preference for the slow theta component during encoding (</w:t>
-      </w:r>
-      <w:r>
-        <w:rPr>
-          <w:lang w:val="en-GB"/>
-        </w:rPr>
-        <w:t>θ</w:t>
-      </w:r>
-      <w:r>
-        <w:rPr>
-          <w:lang w:val="en-GB"/>
-        </w:rPr>
-        <w:t xml:space="preserve"> </w:t>
-      </w:r>
-      <w:r>
-        <w:rPr>
-          <w:lang w:val="en-DE"/>
-        </w:rPr>
-        <w:t xml:space="preserve">= -72.8°, </w:t>
+          <w:lang w:val="en-DE"/>
+        </w:rPr>
+        <w:t>circ_mtest</w:t>
+      </w:r>
+      <w:proofErr w:type="spellEnd"/>
+      <w:r>
+        <w:rPr>
+          <w:lang w:val="en-DE"/>
+        </w:rPr>
+        <w:t xml:space="preserve"> from </w:t>
+      </w:r>
+      <w:commentRangeStart w:id="2"/>
+      <w:r>
+        <w:rPr>
+          <w:lang w:val="en-DE"/>
+        </w:rPr>
+        <w:t>the Circular Statistics Toolbox v1.21.0.</w:t>
+      </w:r>
+      <w:commentRangeStart w:id="3"/>
+      <w:r>
+        <w:rPr>
+          <w:lang w:val="en-DE"/>
+        </w:rPr>
+        <w:t>0</w:t>
+      </w:r>
+      <w:commentRangeEnd w:id="3"/>
+      <w:r>
+        <w:rPr>
+          <w:rStyle w:val="CommentReference"/>
+        </w:rPr>
+        <w:commentReference w:id="3"/>
+      </w:r>
+      <w:commentRangeEnd w:id="2"/>
+      <w:r>
+        <w:rPr>
+          <w:rStyle w:val="CommentReference"/>
+        </w:rPr>
+        <w:commentReference w:id="2"/>
+      </w:r>
+      <w:r>
+        <w:rPr>
+          <w:lang w:val="en-DE"/>
+        </w:rPr>
+        <w:t>)</w:t>
+      </w:r>
+      <w:r>
+        <w:rPr>
+          <w:lang w:val="en-GB"/>
+        </w:rPr>
+        <w:t xml:space="preserve">. </w:t>
+      </w:r>
+      <w:r>
+        <w:rPr>
+          <w:lang w:val="en-DE"/>
+        </w:rPr>
+        <w:t>In experiment 1 t</w:t>
+      </w:r>
+      <w:r>
+        <w:rPr>
+          <w:lang w:val="en-DE"/>
+        </w:rPr>
+        <w:t>his approach yielded no significant encoding-retrieval phase differences for any category of neurons (</w:t>
+      </w:r>
+      <w:proofErr w:type="spellStart"/>
+      <w:r>
+        <w:rPr>
+          <w:lang w:val="en-DE"/>
+        </w:rPr>
+        <w:t>rESN</w:t>
+      </w:r>
+      <w:proofErr w:type="spellEnd"/>
+      <w:r>
+        <w:rPr>
+          <w:lang w:val="en-DE"/>
+        </w:rPr>
+        <w:t xml:space="preserve">, </w:t>
+      </w:r>
+      <w:proofErr w:type="spellStart"/>
+      <w:r>
+        <w:rPr>
+          <w:lang w:val="en-DE"/>
+        </w:rPr>
+        <w:t>nESN</w:t>
+      </w:r>
+      <w:proofErr w:type="spellEnd"/>
+      <w:r>
+        <w:rPr>
+          <w:lang w:val="en-DE"/>
+        </w:rPr>
+        <w:t xml:space="preserve">, SU) or theta components (slow, fast) (all </w:t>
       </w:r>
       <w:r>
         <w:rPr>
@@ -1534,7 +2931,13 @@
         <w:rPr>
           <w:lang w:val="en-DE"/>
         </w:rPr>
-        <w:t xml:space="preserve"> = 0.002; retrieval </w:t>
+        <w:t xml:space="preserve"> &gt; 0.26).</w:t>
+      </w:r>
+      <w:r>
+        <w:rPr>
+          <w:lang w:val="en-DE"/>
+        </w:rPr>
+        <w:t xml:space="preserve"> Likewise, no encoding-retrieval phase differences were found in experiment 2 (all </w:t>
       </w:r>
       <w:r>
         <w:rPr>
@@ -1548,432 +2951,6 @@
         <w:rPr>
           <w:lang w:val="en-DE"/>
         </w:rPr>
-        <w:t xml:space="preserve"> = 0.633; all other </w:t>
-      </w:r>
-      <w:r>
-        <w:rPr>
-          <w:i/>
-          <w:iCs/>
-          <w:lang w:val="en-DE"/>
-        </w:rPr>
-        <w:t>p</w:t>
-      </w:r>
-      <w:r>
-        <w:rPr>
-          <w:lang w:val="en-DE"/>
-        </w:rPr>
-        <w:t xml:space="preserve"> &gt; 0.10)</w:t>
-      </w:r>
-      <w:r>
-        <w:rPr>
-          <w:lang w:val="en-DE"/>
-        </w:rPr>
-        <w:t xml:space="preserve">. </w:t>
-      </w:r>
-      <w:proofErr w:type="spellStart"/>
-      <w:r>
-        <w:rPr>
-          <w:lang w:val="en-DE"/>
-        </w:rPr>
-        <w:t>rESN</w:t>
-      </w:r>
-      <w:proofErr w:type="spellEnd"/>
-      <w:r>
-        <w:rPr>
-          <w:lang w:val="en-DE"/>
-        </w:rPr>
-        <w:t xml:space="preserve"> showed a phase preference for the slow theta component during retrieval (</w:t>
-      </w:r>
-      <w:r>
-        <w:rPr>
-          <w:lang w:val="en-GB"/>
-        </w:rPr>
-        <w:t xml:space="preserve">θ </w:t>
-      </w:r>
-      <w:r>
-        <w:rPr>
-          <w:lang w:val="en-DE"/>
-        </w:rPr>
-        <w:t>= -</w:t>
-      </w:r>
-      <w:r>
-        <w:rPr>
-          <w:lang w:val="en-DE"/>
-        </w:rPr>
-        <w:t>158.7</w:t>
-      </w:r>
-      <w:r>
-        <w:rPr>
-          <w:lang w:val="en-DE"/>
-        </w:rPr>
-        <w:t>°,</w:t>
-      </w:r>
-      <w:r>
-        <w:rPr>
-          <w:lang w:val="en-DE"/>
-        </w:rPr>
-        <w:t xml:space="preserve"> </w:t>
-      </w:r>
-      <w:r>
-        <w:rPr>
-          <w:i/>
-          <w:iCs/>
-          <w:lang w:val="en-DE"/>
-        </w:rPr>
-        <w:t>p</w:t>
-      </w:r>
-      <w:r>
-        <w:rPr>
-          <w:lang w:val="en-DE"/>
-        </w:rPr>
-        <w:t xml:space="preserve"> = 0.048)</w:t>
-      </w:r>
-      <w:r>
-        <w:rPr>
-          <w:lang w:val="en-DE"/>
-        </w:rPr>
-        <w:t xml:space="preserve"> that </w:t>
-      </w:r>
-      <w:r>
-        <w:rPr>
-          <w:lang w:val="en-DE"/>
-        </w:rPr>
-        <w:t>did</w:t>
-      </w:r>
-      <w:r>
-        <w:rPr>
-          <w:lang w:val="en-DE"/>
-        </w:rPr>
-        <w:t xml:space="preserve"> not survive adjusting </w:t>
-      </w:r>
-      <w:r>
-        <w:rPr>
-          <w:lang w:val="en-DE"/>
-        </w:rPr>
-        <w:t>for multiple comparisons.</w:t>
-      </w:r>
-    </w:p>
-    <w:p>
-      <w:pPr>
-        <w:rPr>
-          <w:lang w:val="en-DE"/>
-        </w:rPr>
-      </w:pPr>
-      <w:r>
-        <w:rPr>
-          <w:lang w:val="en-DE"/>
-        </w:rPr>
-        <w:t xml:space="preserve">There was a statistically significant phase preference in </w:t>
-      </w:r>
-      <w:proofErr w:type="spellStart"/>
-      <w:r>
-        <w:rPr>
-          <w:lang w:val="en-DE"/>
-        </w:rPr>
-        <w:t>rESN</w:t>
-      </w:r>
-      <w:proofErr w:type="spellEnd"/>
-      <w:r>
-        <w:rPr>
-          <w:lang w:val="en-DE"/>
-        </w:rPr>
-        <w:t xml:space="preserve"> for the slow theta component during retrieval </w:t>
-      </w:r>
-      <w:r>
-        <w:rPr>
-          <w:lang w:val="en-DE"/>
-        </w:rPr>
-        <w:t>(</w:t>
-      </w:r>
-      <w:r>
-        <w:rPr>
-          <w:lang w:val="en-GB"/>
-        </w:rPr>
-        <w:t xml:space="preserve">θ </w:t>
-      </w:r>
-      <w:r>
-        <w:rPr>
-          <w:lang w:val="en-DE"/>
-        </w:rPr>
-        <w:t xml:space="preserve">= -158.7°, </w:t>
-      </w:r>
-      <w:r>
-        <w:rPr>
-          <w:i/>
-          <w:iCs/>
-          <w:lang w:val="en-DE"/>
-        </w:rPr>
-        <w:t>p</w:t>
-      </w:r>
-      <w:r>
-        <w:rPr>
-          <w:lang w:val="en-DE"/>
-        </w:rPr>
-        <w:t xml:space="preserve"> = 0.048)</w:t>
-      </w:r>
-      <w:r>
-        <w:rPr>
-          <w:lang w:val="en-DE"/>
-        </w:rPr>
-        <w:t>, however, after controlling for multiple comparisons (slow and fast theta), the effect was no longer significant (</w:t>
-      </w:r>
-      <w:r>
-        <w:rPr>
-          <w:i/>
-          <w:iCs/>
-          <w:lang w:val="en-DE"/>
-        </w:rPr>
-        <w:t>p</w:t>
-      </w:r>
-      <w:r>
-        <w:rPr>
-          <w:i/>
-          <w:iCs/>
-          <w:vertAlign w:val="subscript"/>
-          <w:lang w:val="en-DE"/>
-        </w:rPr>
-        <w:t>adj.</w:t>
-      </w:r>
-      <w:r>
-        <w:rPr>
-          <w:lang w:val="en-DE"/>
-        </w:rPr>
-        <w:t xml:space="preserve"> = 0.096). </w:t>
-      </w:r>
-    </w:p>
-    <w:p>
-      <w:pPr>
-        <w:rPr>
-          <w:lang w:val="en-GB"/>
-        </w:rPr>
-      </w:pPr>
-      <w:r>
-        <w:rPr>
-          <w:lang w:val="en-DE"/>
-        </w:rPr>
-        <w:t>I</w:t>
-      </w:r>
-      <w:proofErr w:type="spellStart"/>
-      <w:r>
-        <w:rPr>
-          <w:lang w:val="en-GB"/>
-        </w:rPr>
-        <w:t>t</w:t>
-      </w:r>
-      <w:proofErr w:type="spellEnd"/>
-      <w:r>
-        <w:rPr>
-          <w:lang w:val="en-GB"/>
-        </w:rPr>
-        <w:t xml:space="preserve"> is possible that despite an absence of phase preference during encoding or retrieval, neurons show a reliable offset between the two phases (a representative example of a 10° offset with four neurons: encoding: 0°, 90°, 180°, 270°; retrieval: 10°, 100°, 190°, 280°).</w:t>
-      </w:r>
-    </w:p>
-    <w:p>
-      <w:pPr>
-        <w:rPr>
-          <w:lang w:val="en-DE"/>
-        </w:rPr>
-      </w:pPr>
-      <w:proofErr w:type="gramStart"/>
-      <w:r>
-        <w:rPr>
-          <w:lang w:val="en-GB"/>
-        </w:rPr>
-        <w:t>In order to</w:t>
-      </w:r>
-      <w:proofErr w:type="gramEnd"/>
-      <w:r>
-        <w:rPr>
-          <w:lang w:val="en-GB"/>
-        </w:rPr>
-        <w:t xml:space="preserve"> determine if there was a significant theta phase difference between neurons firing at encoding and at retrieval</w:t>
-      </w:r>
-      <w:r>
-        <w:rPr>
-          <w:lang w:val="en-DE"/>
-        </w:rPr>
-        <w:t xml:space="preserve">, </w:t>
-      </w:r>
-      <w:r>
-        <w:rPr>
-          <w:lang w:val="en-GB"/>
-        </w:rPr>
-        <w:t xml:space="preserve">we computed the mean cosine similarity of the complex value for each neuron for all spikes during encoding with all spikes during retrieval. We determined the </w:t>
-      </w:r>
-      <w:r>
-        <w:rPr>
-          <w:lang w:val="en-GB"/>
-        </w:rPr>
-        <w:t>statistical</w:t>
-      </w:r>
-      <w:r>
-        <w:rPr>
-          <w:lang w:val="en-GB"/>
-        </w:rPr>
-        <w:t xml:space="preserve"> significance of the encoding-retrieval phase offset separately for each neuron type (</w:t>
-      </w:r>
-      <w:proofErr w:type="spellStart"/>
-      <w:r>
-        <w:rPr>
-          <w:lang w:val="en-GB"/>
-        </w:rPr>
-        <w:t>rESN</w:t>
-      </w:r>
-      <w:proofErr w:type="spellEnd"/>
-      <w:r>
-        <w:rPr>
-          <w:lang w:val="en-GB"/>
-        </w:rPr>
-        <w:t xml:space="preserve">, </w:t>
-      </w:r>
-      <w:proofErr w:type="spellStart"/>
-      <w:r>
-        <w:rPr>
-          <w:lang w:val="en-GB"/>
-        </w:rPr>
-        <w:t>nESN</w:t>
-      </w:r>
-      <w:proofErr w:type="spellEnd"/>
-      <w:r>
-        <w:rPr>
-          <w:lang w:val="en-GB"/>
-        </w:rPr>
-        <w:t xml:space="preserve">, SU) using a </w:t>
-      </w:r>
-      <w:r>
-        <w:rPr>
-          <w:lang w:val="en-DE"/>
-        </w:rPr>
-        <w:t xml:space="preserve">one-sample test with a mean angle of 0° (i.e., no phase difference between encoding and retrieval). This one-sample test is the circular equivalent of a one-sample t-test with continuous data (we used the function </w:t>
-      </w:r>
-      <w:proofErr w:type="spellStart"/>
-      <w:r>
-        <w:rPr>
-          <w:i/>
-          <w:iCs/>
-          <w:lang w:val="en-DE"/>
-        </w:rPr>
-        <w:t>circ_mtest</w:t>
-      </w:r>
-      <w:proofErr w:type="spellEnd"/>
-      <w:r>
-        <w:rPr>
-          <w:lang w:val="en-DE"/>
-        </w:rPr>
-        <w:t xml:space="preserve"> from </w:t>
-      </w:r>
-      <w:commentRangeStart w:id="3"/>
-      <w:r>
-        <w:rPr>
-          <w:lang w:val="en-DE"/>
-        </w:rPr>
-        <w:t>the Circular Statistics Toolbox v1.21.0.</w:t>
-      </w:r>
-      <w:commentRangeStart w:id="4"/>
-      <w:r>
-        <w:rPr>
-          <w:lang w:val="en-DE"/>
-        </w:rPr>
-        <w:t>0</w:t>
-      </w:r>
-      <w:commentRangeEnd w:id="4"/>
-      <w:r>
-        <w:rPr>
-          <w:rStyle w:val="CommentReference"/>
-        </w:rPr>
-        <w:commentReference w:id="4"/>
-      </w:r>
-      <w:commentRangeEnd w:id="3"/>
-      <w:r>
-        <w:rPr>
-          <w:rStyle w:val="CommentReference"/>
-        </w:rPr>
-        <w:commentReference w:id="3"/>
-      </w:r>
-      <w:r>
-        <w:rPr>
-          <w:lang w:val="en-DE"/>
-        </w:rPr>
-        <w:t>)</w:t>
-      </w:r>
-      <w:r>
-        <w:rPr>
-          <w:lang w:val="en-GB"/>
-        </w:rPr>
-        <w:t xml:space="preserve">. </w:t>
-      </w:r>
-      <w:r>
-        <w:rPr>
-          <w:lang w:val="en-DE"/>
-        </w:rPr>
-        <w:t>In experiment 1 t</w:t>
-      </w:r>
-      <w:r>
-        <w:rPr>
-          <w:lang w:val="en-DE"/>
-        </w:rPr>
-        <w:t>his approach yielded no significant encoding-retrieval phase differences for any category of neurons (</w:t>
-      </w:r>
-      <w:proofErr w:type="spellStart"/>
-      <w:r>
-        <w:rPr>
-          <w:lang w:val="en-DE"/>
-        </w:rPr>
-        <w:t>rESN</w:t>
-      </w:r>
-      <w:proofErr w:type="spellEnd"/>
-      <w:r>
-        <w:rPr>
-          <w:lang w:val="en-DE"/>
-        </w:rPr>
-        <w:t xml:space="preserve">, </w:t>
-      </w:r>
-      <w:proofErr w:type="spellStart"/>
-      <w:r>
-        <w:rPr>
-          <w:lang w:val="en-DE"/>
-        </w:rPr>
-        <w:t>nESN</w:t>
-      </w:r>
-      <w:proofErr w:type="spellEnd"/>
-      <w:r>
-        <w:rPr>
-          <w:lang w:val="en-DE"/>
-        </w:rPr>
-        <w:t xml:space="preserve">, SU) or theta components (slow, fast) (all </w:t>
-      </w:r>
-      <w:r>
-        <w:rPr>
-          <w:i/>
-          <w:iCs/>
-          <w:lang w:val="en-DE"/>
-        </w:rPr>
-        <w:t>p</w:t>
-      </w:r>
-      <w:r>
-        <w:rPr>
-          <w:lang w:val="en-DE"/>
-        </w:rPr>
-        <w:t xml:space="preserve"> &gt; 0.26).</w:t>
-      </w:r>
-      <w:r>
-        <w:rPr>
-          <w:lang w:val="en-DE"/>
-        </w:rPr>
-        <w:t xml:space="preserve"> Likewise, no encoding-retrieval phase differences were found in experiment 2 (all </w:t>
-      </w:r>
-      <w:r>
-        <w:rPr>
-          <w:i/>
-          <w:iCs/>
-          <w:lang w:val="en-DE"/>
-        </w:rPr>
-        <w:t>p</w:t>
-      </w:r>
-      <w:r>
-        <w:rPr>
-          <w:lang w:val="en-DE"/>
-        </w:rPr>
         <w:t xml:space="preserve"> &gt; 0.4)</w:t>
       </w:r>
     </w:p>
@@ -1987,6 +2964,7 @@
         <w:rPr>
           <w:lang w:val="en-GB"/>
         </w:rPr>
+        <w:lastRenderedPageBreak/>
         <w:t>To conclude, we find a slow theta phase preference for SU during encoding in experiment 2 and retrieval in experiment 1. However, no neuron type (</w:t>
       </w:r>
       <w:proofErr w:type="spellStart"/>
@@ -2105,7 +3083,7 @@
       <w:pPr>
         <w:pStyle w:val="SMHeading"/>
       </w:pPr>
-      <w:commentRangeStart w:id="5"/>
+      <w:commentRangeStart w:id="4"/>
       <w:r>
         <w:rPr>
           <w:noProof/>
@@ -2146,7 +3124,7 @@
           </wp:inline>
         </w:drawing>
       </w:r>
-      <w:commentRangeEnd w:id="5"/>
+      <w:commentRangeEnd w:id="4"/>
       <w:r>
         <w:rPr>
           <w:rStyle w:val="CommentReference"/>
@@ -2154,7 +3132,7 @@
           <w:bCs w:val="0"/>
           <w:kern w:val="0"/>
         </w:rPr>
-        <w:commentReference w:id="5"/>
+        <w:commentReference w:id="4"/>
       </w:r>
     </w:p>
     <w:p>
@@ -2204,6 +3182,7 @@
           <w:szCs w:val="24"/>
           <w:lang w:val="en-DE"/>
         </w:rPr>
+        <w:lastRenderedPageBreak/>
         <w:t>See above</w:t>
       </w:r>
       <w:r>
@@ -2256,7 +3235,6 @@
           <w:szCs w:val="24"/>
           <w:lang w:val="en-DE"/>
         </w:rPr>
-        <w:lastRenderedPageBreak/>
         <w:t>See above</w:t>
       </w:r>
       <w:r>
@@ -2852,7 +3830,6 @@
           <w:szCs w:val="24"/>
           <w:lang w:val="en-GB"/>
         </w:rPr>
-        <w:lastRenderedPageBreak/>
         <w:t xml:space="preserve">We considered neural activity from the onset of the associated image to the patient's response in encoding trials, and from the cue onset to the response onset in retrieval trials. To account for edge artefacts, we extended these trial definitions by 100ms on each side. We then performed a wavelet analysis using wavelets from </w:t>
       </w:r>
       <w:r>
@@ -3160,6 +4137,7 @@
           <w:szCs w:val="24"/>
           <w:lang w:val="en-DE"/>
         </w:rPr>
+        <w:lastRenderedPageBreak/>
         <w:t xml:space="preserve">Identification of </w:t>
       </w:r>
       <w:r>
@@ -3190,7 +4168,6 @@
           <w:szCs w:val="24"/>
           <w:lang w:val="en-DE"/>
         </w:rPr>
-        <w:lastRenderedPageBreak/>
         <w:t xml:space="preserve">We have adapted the method created by Mormann et al. (2011; 2008 xx) for detecting Concept Neurons to identify microwires whose power in the HFB (xx) was reliably increased following the presentation of a specific image. For each microwire we divided the local field potential of the 1000ms interval post-stimulus into 19 100ms overlapping bins, with the 500ms preceding stimulus onset as the baseline period. To prevent edge artefacts, we extended the testing and baseline intervals by 100ms on either side. </w:t>
       </w:r>
     </w:p>
@@ -3533,14 +4510,7 @@
           <w:szCs w:val="24"/>
           <w:lang w:val="en-DE"/>
         </w:rPr>
-        <w:t xml:space="preserve"> narrowband signal the first eigenvector yields a spatial weighting that maximizes the narrowband activity and minimizes the broadband activity.</w:t>
-      </w:r>
-      <w:r>
-        <w:rPr>
-          <w:szCs w:val="24"/>
-          <w:lang w:val="en-DE"/>
-        </w:rPr>
-        <w:t xml:space="preserve"> This eigenvector can be applied to the narrowband </w:t>
+        <w:t xml:space="preserve"> narrowband signal the first eigenvector yields a spatial weighting that maximizes the narrowband activity and </w:t>
       </w:r>
       <w:r>
         <w:rPr>
@@ -3548,7 +4518,14 @@
           <w:lang w:val="en-DE"/>
         </w:rPr>
         <w:lastRenderedPageBreak/>
-        <w:t>filtered multichannel data to get generate a narrowband component.</w:t>
+        <w:t>minimizes the broadband activity.</w:t>
+      </w:r>
+      <w:r>
+        <w:rPr>
+          <w:szCs w:val="24"/>
+          <w:lang w:val="en-DE"/>
+        </w:rPr>
+        <w:t xml:space="preserve"> This eigenvector can be applied to the narrowband filtered multichannel data to get generate a narrowband component.</w:t>
       </w:r>
       <w:r>
         <w:rPr>
@@ -3874,7 +4851,7 @@
         </w:rPr>
         <w:t xml:space="preserve"> </w:t>
       </w:r>
-      <w:commentRangeStart w:id="6"/>
+      <w:commentRangeStart w:id="5"/>
       <w:r>
         <w:rPr>
           <w:szCs w:val="24"/>
@@ -3882,12 +4859,12 @@
         </w:rPr>
         <w:t>We</w:t>
       </w:r>
-      <w:commentRangeEnd w:id="6"/>
+      <w:commentRangeEnd w:id="5"/>
       <w:r>
         <w:rPr>
           <w:rStyle w:val="CommentReference"/>
         </w:rPr>
-        <w:commentReference w:id="6"/>
+        <w:commentReference w:id="5"/>
       </w:r>
       <w:r>
         <w:rPr>
@@ -4217,13 +5194,7 @@
         <w:rPr>
           <w:lang w:val="en-DE"/>
         </w:rPr>
-        <w:t xml:space="preserve">s </w:t>
-      </w:r>
-      <w:r>
-        <w:rPr>
-          <w:lang w:val="en-DE"/>
-        </w:rPr>
-        <w:t>(</w:t>
+        <w:t>s (</w:t>
       </w:r>
       <w:proofErr w:type="spellStart"/>
       <w:r>
@@ -4543,6 +5514,26 @@
           <w:lang w:val="en-DE"/>
         </w:rPr>
         <w:t xml:space="preserve"> or fire a lot, which muddies the spike field relationship.</w:t>
+      </w:r>
+    </w:p>
+    <w:p>
+      <w:pPr>
+        <w:rPr>
+          <w:lang w:val="en-DE"/>
+        </w:rPr>
+      </w:pPr>
+    </w:p>
+    <w:p>
+      <w:pPr>
+        <w:rPr>
+          <w:lang w:val="en-DE"/>
+        </w:rPr>
+      </w:pPr>
+      <w:r>
+        <w:rPr>
+          <w:lang w:val="en-DE"/>
+        </w:rPr>
+        <w:t>These findings extend the discoveries of the previous chapters from the single neuron level to the population activity reflected in the LFP.</w:t>
       </w:r>
     </w:p>
     <w:sectPr>
@@ -4569,11 +5560,11 @@
         <w:annotationRef/>
       </w:r>
       <w:r>
-        <w:t>Add ruethishauser (spike theta work), supplement with Marijes work and Caspers two paper to cement theta as memory relevant.</w:t>
+        <w:t>Expand and cite</w:t>
       </w:r>
     </w:p>
   </w:comment>
-  <w:comment w:id="1" w:author="Luca Kolibius (PGR)" w:date="2022-12-19T22:12:00Z" w:initials="LK(">
+  <w:comment w:id="1" w:author="Luca Kolibius (PGR)" w:date="2022-12-19T09:55:00Z" w:initials="LK(">
     <w:p>
       <w:pPr>
         <w:pStyle w:val="CommentText"/>
@@ -4585,11 +5576,11 @@
         <w:annotationRef/>
       </w:r>
       <w:r>
-        <w:t>Expand and cite</w:t>
+        <w:t xml:space="preserve"> </w:t>
       </w:r>
     </w:p>
   </w:comment>
-  <w:comment w:id="2" w:author="Luca Kolibius (PGR)" w:date="2022-12-19T09:55:00Z" w:initials="LK(">
+  <w:comment w:id="3" w:author="Luca Kolibius (PGR)" w:date="2022-12-20T14:57:00Z" w:initials="LK(">
     <w:p>
       <w:pPr>
         <w:pStyle w:val="CommentText"/>
@@ -4601,11 +5592,128 @@
         <w:annotationRef/>
       </w:r>
       <w:r>
-        <w:t xml:space="preserve"> </w:t>
+        <w:t>Rayleigh:</w:t>
+      </w:r>
+      <w:r>
+        <w:br/>
+      </w:r>
+      <w:r>
+        <w:rPr>
+          <w:lang w:val="el-GR"/>
+        </w:rPr>
+        <w:t xml:space="preserve">This approach yielded a significant encoding-retrieval phase offset for rESN (slow theta: </w:t>
+      </w:r>
+      <w:r>
+        <w:t>θ</w:t>
+      </w:r>
+      <w:r>
+        <w:rPr>
+          <w:lang w:val="el-GR"/>
+        </w:rPr>
+        <w:t xml:space="preserve"> =-5.9</w:t>
+      </w:r>
+      <w:r>
+        <w:t>°</w:t>
+      </w:r>
+      <w:r>
+        <w:rPr>
+          <w:lang w:val="el-GR"/>
+        </w:rPr>
+        <w:t xml:space="preserve"> , p &lt; 0.001; fast theta: </w:t>
+      </w:r>
+      <w:r>
+        <w:t>θ</w:t>
+      </w:r>
+      <w:r>
+        <w:rPr>
+          <w:lang w:val="el-GR"/>
+        </w:rPr>
+        <w:t xml:space="preserve"> = 6</w:t>
+      </w:r>
+      <w:r>
+        <w:t>°</w:t>
+      </w:r>
+      <w:r>
+        <w:rPr>
+          <w:lang w:val="el-GR"/>
+        </w:rPr>
+        <w:t xml:space="preserve">, p &lt; 0.001), nESN (slow theta: </w:t>
+      </w:r>
+      <w:r>
+        <w:t>θ</w:t>
+      </w:r>
+      <w:r>
+        <w:rPr>
+          <w:lang w:val="el-GR"/>
+        </w:rPr>
+        <w:t xml:space="preserve"> = 7.8</w:t>
+      </w:r>
+      <w:r>
+        <w:t>°</w:t>
+      </w:r>
+      <w:r>
+        <w:rPr>
+          <w:lang w:val="el-GR"/>
+        </w:rPr>
+        <w:t xml:space="preserve">, p &lt; 0.001; fast theta: </w:t>
+      </w:r>
+      <w:r>
+        <w:t>θ</w:t>
+      </w:r>
+      <w:r>
+        <w:rPr>
+          <w:lang w:val="el-GR"/>
+        </w:rPr>
+        <w:t xml:space="preserve"> = 23.6</w:t>
+      </w:r>
+      <w:r>
+        <w:t>°</w:t>
+      </w:r>
+      <w:r>
+        <w:rPr>
+          <w:lang w:val="el-GR"/>
+        </w:rPr>
+        <w:t xml:space="preserve">, p &lt; 0.001) and SU (slow theta: </w:t>
+      </w:r>
+      <w:r>
+        <w:t>θ</w:t>
+      </w:r>
+      <w:r>
+        <w:rPr>
+          <w:lang w:val="el-GR"/>
+        </w:rPr>
+        <w:t xml:space="preserve"> = -5.2</w:t>
+      </w:r>
+      <w:r>
+        <w:t>°</w:t>
+      </w:r>
+      <w:r>
+        <w:rPr>
+          <w:lang w:val="el-GR"/>
+        </w:rPr>
+        <w:t xml:space="preserve"> , p &lt; 0.001; fast theta: </w:t>
+      </w:r>
+      <w:r>
+        <w:t>θ</w:t>
+      </w:r>
+      <w:r>
+        <w:rPr>
+          <w:lang w:val="el-GR"/>
+        </w:rPr>
+        <w:t xml:space="preserve"> = -18.2</w:t>
+      </w:r>
+      <w:r>
+        <w:t>°</w:t>
+      </w:r>
+      <w:r>
+        <w:rPr>
+          <w:lang w:val="el-GR"/>
+        </w:rPr>
+        <w:t>, p &lt; 0.001).</w:t>
       </w:r>
     </w:p>
   </w:comment>
-  <w:comment w:id="4" w:author="Luca Kolibius (PGR)" w:date="2022-12-20T14:57:00Z" w:initials="LK(">
+  <w:comment w:id="2" w:author="Luca Kolibius (PGR)" w:date="2022-12-20T15:15:00Z" w:initials="LK(">
     <w:p>
       <w:pPr>
         <w:pStyle w:val="CommentText"/>
@@ -4617,128 +5725,11 @@
         <w:annotationRef/>
       </w:r>
       <w:r>
-        <w:t>Rayleigh:</w:t>
-      </w:r>
-      <w:r>
-        <w:br/>
-      </w:r>
-      <w:r>
-        <w:rPr>
-          <w:lang w:val="el-GR"/>
-        </w:rPr>
-        <w:t xml:space="preserve">This approach yielded a significant encoding-retrieval phase offset for rESN (slow theta: </w:t>
-      </w:r>
-      <w:r>
-        <w:t>θ</w:t>
-      </w:r>
-      <w:r>
-        <w:rPr>
-          <w:lang w:val="el-GR"/>
-        </w:rPr>
-        <w:t xml:space="preserve"> =-5.9</w:t>
-      </w:r>
-      <w:r>
-        <w:t>°</w:t>
-      </w:r>
-      <w:r>
-        <w:rPr>
-          <w:lang w:val="el-GR"/>
-        </w:rPr>
-        <w:t xml:space="preserve"> , p &lt; 0.001; fast theta: </w:t>
-      </w:r>
-      <w:r>
-        <w:t>θ</w:t>
-      </w:r>
-      <w:r>
-        <w:rPr>
-          <w:lang w:val="el-GR"/>
-        </w:rPr>
-        <w:t xml:space="preserve"> = 6</w:t>
-      </w:r>
-      <w:r>
-        <w:t>°</w:t>
-      </w:r>
-      <w:r>
-        <w:rPr>
-          <w:lang w:val="el-GR"/>
-        </w:rPr>
-        <w:t xml:space="preserve">, p &lt; 0.001), nESN (slow theta: </w:t>
-      </w:r>
-      <w:r>
-        <w:t>θ</w:t>
-      </w:r>
-      <w:r>
-        <w:rPr>
-          <w:lang w:val="el-GR"/>
-        </w:rPr>
-        <w:t xml:space="preserve"> = 7.8</w:t>
-      </w:r>
-      <w:r>
-        <w:t>°</w:t>
-      </w:r>
-      <w:r>
-        <w:rPr>
-          <w:lang w:val="el-GR"/>
-        </w:rPr>
-        <w:t xml:space="preserve">, p &lt; 0.001; fast theta: </w:t>
-      </w:r>
-      <w:r>
-        <w:t>θ</w:t>
-      </w:r>
-      <w:r>
-        <w:rPr>
-          <w:lang w:val="el-GR"/>
-        </w:rPr>
-        <w:t xml:space="preserve"> = 23.6</w:t>
-      </w:r>
-      <w:r>
-        <w:t>°</w:t>
-      </w:r>
-      <w:r>
-        <w:rPr>
-          <w:lang w:val="el-GR"/>
-        </w:rPr>
-        <w:t xml:space="preserve">, p &lt; 0.001) and SU (slow theta: </w:t>
-      </w:r>
-      <w:r>
-        <w:t>θ</w:t>
-      </w:r>
-      <w:r>
-        <w:rPr>
-          <w:lang w:val="el-GR"/>
-        </w:rPr>
-        <w:t xml:space="preserve"> = -5.2</w:t>
-      </w:r>
-      <w:r>
-        <w:t>°</w:t>
-      </w:r>
-      <w:r>
-        <w:rPr>
-          <w:lang w:val="el-GR"/>
-        </w:rPr>
-        <w:t xml:space="preserve"> , p &lt; 0.001; fast theta: </w:t>
-      </w:r>
-      <w:r>
-        <w:t>θ</w:t>
-      </w:r>
-      <w:r>
-        <w:rPr>
-          <w:lang w:val="el-GR"/>
-        </w:rPr>
-        <w:t xml:space="preserve"> = -18.2</w:t>
-      </w:r>
-      <w:r>
-        <w:t>°</w:t>
-      </w:r>
-      <w:r>
-        <w:rPr>
-          <w:lang w:val="el-GR"/>
-        </w:rPr>
-        <w:t>, p &lt; 0.001).</w:t>
+        <w:t>P. Berens, CircStat: A Matlab Toolbox for Circular Statistics, Journal of Statistical Software, Volume 31, Issue 10, 2009</w:t>
       </w:r>
     </w:p>
   </w:comment>
-  <w:comment w:id="3" w:author="Luca Kolibius (PGR)" w:date="2022-12-20T15:15:00Z" w:initials="LK(">
+  <w:comment w:id="4" w:author="Luca Kolibius (PGR)" w:date="2022-12-21T17:57:00Z" w:initials="LK(">
     <w:p>
       <w:pPr>
         <w:pStyle w:val="CommentText"/>
@@ -4750,27 +5741,11 @@
         <w:annotationRef/>
       </w:r>
       <w:r>
-        <w:t>P. Berens, CircStat: A Matlab Toolbox for Circular Statistics, Journal of Statistical Software, Volume 31, Issue 10, 2009</w:t>
+        <w:t>@POS_allFreq_tEMt lines 192ff</w:t>
       </w:r>
     </w:p>
   </w:comment>
-  <w:comment w:id="5" w:author="Luca Kolibius (PGR)" w:date="2022-12-21T17:57:00Z" w:initials="LK(">
-    <w:p>
-      <w:pPr>
-        <w:pStyle w:val="CommentText"/>
-      </w:pPr>
-      <w:r>
-        <w:rPr>
-          <w:rStyle w:val="CommentReference"/>
-        </w:rPr>
-        <w:annotationRef/>
-      </w:r>
-      <w:r>
-        <w:t>@POS_allFreq_tEMt lines 192ff</w:t>
-      </w:r>
-    </w:p>
-  </w:comment>
-  <w:comment w:id="6" w:author="Luca Kolibius (PGR)" w:date="2022-12-08T16:15:00Z" w:initials="LK(">
+  <w:comment w:id="5" w:author="Luca Kolibius (PGR)" w:date="2022-12-08T16:15:00Z" w:initials="LK(">
     <w:p>
       <w:pPr>
         <w:pStyle w:val="CommentText"/>
@@ -4791,7 +5766,6 @@
 
 <file path=word/commentsExtended.xml><?xml version="1.0" encoding="utf-8"?>
 <w15:commentsEx xmlns:wpc="http://schemas.microsoft.com/office/word/2010/wordprocessingCanvas" xmlns:cx="http://schemas.microsoft.com/office/drawing/2014/chartex" xmlns:cx1="http://schemas.microsoft.com/office/drawing/2015/9/8/chartex" xmlns:cx2="http://schemas.microsoft.com/office/drawing/2015/10/21/chartex" xmlns:cx3="http://schemas.microsoft.com/office/drawing/2016/5/9/chartex" xmlns:cx4="http://schemas.microsoft.com/office/drawing/2016/5/10/chartex" xmlns:cx5="http://schemas.microsoft.com/office/drawing/2016/5/11/chartex" xmlns:cx6="http://schemas.microsoft.com/office/drawing/2016/5/12/chartex" xmlns:cx7="http://schemas.microsoft.com/office/drawing/2016/5/13/chartex" xmlns:cx8="http://schemas.microsoft.com/office/drawing/2016/5/14/chartex" xmlns:mc="http://schemas.openxmlformats.org/markup-compatibility/2006" xmlns:aink="http://schemas.microsoft.com/office/drawing/2016/ink" xmlns:am3d="http://schemas.microsoft.com/office/drawing/2017/model3d" xmlns:o="urn:schemas-microsoft-com:office:office" xmlns:oel="http://schemas.microsoft.com/office/2019/extlst" xmlns:r="http://schemas.openxmlformats.org/officeDocument/2006/relationships" xmlns:m="http://schemas.openxmlformats.org/officeDocument/2006/math" xmlns:v="urn:schemas-microsoft-com:vml" xmlns:wp14="http://schemas.microsoft.com/office/word/2010/wordprocessingDrawing" xmlns:wp="http://schemas.openxmlformats.org/drawingml/2006/wordprocessingDrawing" xmlns:w10="urn:schemas-microsoft-com:office:word" xmlns:w="http://schemas.openxmlformats.org/wordprocessingml/2006/main" xmlns:w14="http://schemas.microsoft.com/office/word/2010/wordml" xmlns:w15="http://schemas.microsoft.com/office/word/2012/wordml" xmlns:w16cex="http://schemas.microsoft.com/office/word/2018/wordml/cex" xmlns:w16cid="http://schemas.microsoft.com/office/word/2016/wordml/cid" xmlns:w16="http://schemas.microsoft.com/office/word/2018/wordml" xmlns:w16sdtdh="http://schemas.microsoft.com/office/word/2020/wordml/sdtdatahash" xmlns:w16se="http://schemas.microsoft.com/office/word/2015/wordml/symex" xmlns:wpg="http://schemas.microsoft.com/office/word/2010/wordprocessingGroup" xmlns:wpi="http://schemas.microsoft.com/office/word/2010/wordprocessingInk" xmlns:wne="http://schemas.microsoft.com/office/word/2006/wordml" xmlns:wps="http://schemas.microsoft.com/office/word/2010/wordprocessingShape" mc:Ignorable="w14 w15 w16se w16cid w16 w16cex w16sdtdh wp14">
-  <w15:commentEx w15:paraId="0D1103A9" w15:done="0"/>
   <w15:commentEx w15:paraId="31CE7CD6" w15:done="0"/>
   <w15:commentEx w15:paraId="39CCACA1" w15:done="0"/>
   <w15:commentEx w15:paraId="772078B1" w15:done="0"/>
@@ -4803,7 +5777,6 @@
 
 <file path=word/commentsExtensible.xml><?xml version="1.0" encoding="utf-8"?>
 <w16cex:commentsExtensible xmlns:wpc="http://schemas.microsoft.com/office/word/2010/wordprocessingCanvas" xmlns:cx="http://schemas.microsoft.com/office/drawing/2014/chartex" xmlns:cx1="http://schemas.microsoft.com/office/drawing/2015/9/8/chartex" xmlns:cx2="http://schemas.microsoft.com/office/drawing/2015/10/21/chartex" xmlns:cx3="http://schemas.microsoft.com/office/drawing/2016/5/9/chartex" xmlns:cx4="http://schemas.microsoft.com/office/drawing/2016/5/10/chartex" xmlns:cx5="http://schemas.microsoft.com/office/drawing/2016/5/11/chartex" xmlns:cx6="http://schemas.microsoft.com/office/drawing/2016/5/12/chartex" xmlns:cx7="http://schemas.microsoft.com/office/drawing/2016/5/13/chartex" xmlns:cx8="http://schemas.microsoft.com/office/drawing/2016/5/14/chartex" xmlns:mc="http://schemas.openxmlformats.org/markup-compatibility/2006" xmlns:aink="http://schemas.microsoft.com/office/drawing/2016/ink" xmlns:am3d="http://schemas.microsoft.com/office/drawing/2017/model3d" xmlns:o="urn:schemas-microsoft-com:office:office" xmlns:oel="http://schemas.microsoft.com/office/2019/extlst" xmlns:r="http://schemas.openxmlformats.org/officeDocument/2006/relationships" xmlns:m="http://schemas.openxmlformats.org/officeDocument/2006/math" xmlns:v="urn:schemas-microsoft-com:vml" xmlns:wp14="http://schemas.microsoft.com/office/word/2010/wordprocessingDrawing" xmlns:wp="http://schemas.openxmlformats.org/drawingml/2006/wordprocessingDrawing" xmlns:w10="urn:schemas-microsoft-com:office:word" xmlns:w="http://schemas.openxmlformats.org/wordprocessingml/2006/main" xmlns:w14="http://schemas.microsoft.com/office/word/2010/wordml" xmlns:w15="http://schemas.microsoft.com/office/word/2012/wordml" xmlns:w16cex="http://schemas.microsoft.com/office/word/2018/wordml/cex" xmlns:w16cid="http://schemas.microsoft.com/office/word/2016/wordml/cid" xmlns:w16="http://schemas.microsoft.com/office/word/2018/wordml" xmlns:w16sdtdh="http://schemas.microsoft.com/office/word/2020/wordml/sdtdatahash" xmlns:w16se="http://schemas.microsoft.com/office/word/2015/wordml/symex" xmlns:wpg="http://schemas.microsoft.com/office/word/2010/wordprocessingGroup" xmlns:wpi="http://schemas.microsoft.com/office/word/2010/wordprocessingInk" xmlns:wne="http://schemas.microsoft.com/office/word/2006/wordml" xmlns:wps="http://schemas.microsoft.com/office/word/2010/wordprocessingShape" mc:Ignorable="w14 w15 w16se w16cid w16 w16cex w16sdtdh wp14">
-  <w16cex:commentExtensible w16cex:durableId="274B604C" w16cex:dateUtc="2022-12-19T22:12:00Z"/>
   <w16cex:commentExtensible w16cex:durableId="274B6054" w16cex:dateUtc="2022-12-19T22:12:00Z"/>
   <w16cex:commentExtensible w16cex:durableId="274AB390" w16cex:dateUtc="2022-12-19T09:55:00Z"/>
   <w16cex:commentExtensible w16cex:durableId="274C4BBE" w16cex:dateUtc="2022-12-20T14:57:00Z"/>
@@ -4815,7 +5788,6 @@
 
 <file path=word/commentsIds.xml><?xml version="1.0" encoding="utf-8"?>
 <w16cid:commentsIds xmlns:wpc="http://schemas.microsoft.com/office/word/2010/wordprocessingCanvas" xmlns:cx="http://schemas.microsoft.com/office/drawing/2014/chartex" xmlns:cx1="http://schemas.microsoft.com/office/drawing/2015/9/8/chartex" xmlns:cx2="http://schemas.microsoft.com/office/drawing/2015/10/21/chartex" xmlns:cx3="http://schemas.microsoft.com/office/drawing/2016/5/9/chartex" xmlns:cx4="http://schemas.microsoft.com/office/drawing/2016/5/10/chartex" xmlns:cx5="http://schemas.microsoft.com/office/drawing/2016/5/11/chartex" xmlns:cx6="http://schemas.microsoft.com/office/drawing/2016/5/12/chartex" xmlns:cx7="http://schemas.microsoft.com/office/drawing/2016/5/13/chartex" xmlns:cx8="http://schemas.microsoft.com/office/drawing/2016/5/14/chartex" xmlns:mc="http://schemas.openxmlformats.org/markup-compatibility/2006" xmlns:aink="http://schemas.microsoft.com/office/drawing/2016/ink" xmlns:am3d="http://schemas.microsoft.com/office/drawing/2017/model3d" xmlns:o="urn:schemas-microsoft-com:office:office" xmlns:oel="http://schemas.microsoft.com/office/2019/extlst" xmlns:r="http://schemas.openxmlformats.org/officeDocument/2006/relationships" xmlns:m="http://schemas.openxmlformats.org/officeDocument/2006/math" xmlns:v="urn:schemas-microsoft-com:vml" xmlns:wp14="http://schemas.microsoft.com/office/word/2010/wordprocessingDrawing" xmlns:wp="http://schemas.openxmlformats.org/drawingml/2006/wordprocessingDrawing" xmlns:w10="urn:schemas-microsoft-com:office:word" xmlns:w="http://schemas.openxmlformats.org/wordprocessingml/2006/main" xmlns:w14="http://schemas.microsoft.com/office/word/2010/wordml" xmlns:w15="http://schemas.microsoft.com/office/word/2012/wordml" xmlns:w16cex="http://schemas.microsoft.com/office/word/2018/wordml/cex" xmlns:w16cid="http://schemas.microsoft.com/office/word/2016/wordml/cid" xmlns:w16="http://schemas.microsoft.com/office/word/2018/wordml" xmlns:w16sdtdh="http://schemas.microsoft.com/office/word/2020/wordml/sdtdatahash" xmlns:w16se="http://schemas.microsoft.com/office/word/2015/wordml/symex" xmlns:wpg="http://schemas.microsoft.com/office/word/2010/wordprocessingGroup" xmlns:wpi="http://schemas.microsoft.com/office/word/2010/wordprocessingInk" xmlns:wne="http://schemas.microsoft.com/office/word/2006/wordml" xmlns:wps="http://schemas.microsoft.com/office/word/2010/wordprocessingShape" mc:Ignorable="w14 w15 w16se w16cid w16 w16cex w16sdtdh wp14">
-  <w16cid:commentId w16cid:paraId="0D1103A9" w16cid:durableId="274B604C"/>
   <w16cid:commentId w16cid:paraId="31CE7CD6" w16cid:durableId="274B6054"/>
   <w16cid:commentId w16cid:paraId="39CCACA1" w16cid:durableId="274AB390"/>
   <w16cid:commentId w16cid:paraId="772078B1" w16cid:durableId="274C4BBE"/>
@@ -5289,6 +6261,7 @@
   <w:style w:type="character" w:default="1" w:styleId="DefaultParagraphFont">
     <w:name w:val="Default Paragraph Font"/>
     <w:uiPriority w:val="1"/>
+    <w:semiHidden/>
     <w:unhideWhenUsed/>
   </w:style>
   <w:style w:type="table" w:default="1" w:styleId="TableNormal">

</xml_diff>